<commit_message>
Second Pass Pss 46-84
</commit_message>
<xml_diff>
--- a/Psalms/046.docx
+++ b/Psalms/046.docx
@@ -1,6 +1,6 @@
 
 <file path=word/document.xml><?xml version="1.0" encoding="utf-8"?>
-<w:document xmlns:wpc="http://schemas.microsoft.com/office/word/2010/wordprocessingCanvas" xmlns:mc="http://schemas.openxmlformats.org/markup-compatibility/2006" xmlns:o="urn:schemas-microsoft-com:office:office" xmlns:r="http://schemas.openxmlformats.org/officeDocument/2006/relationships" xmlns:m="http://schemas.openxmlformats.org/officeDocument/2006/math" xmlns:v="urn:schemas-microsoft-com:vml" xmlns:wp14="http://schemas.microsoft.com/office/word/2010/wordprocessingDrawing" xmlns:wp="http://schemas.openxmlformats.org/drawingml/2006/wordprocessingDrawing" xmlns:w10="urn:schemas-microsoft-com:office:word" xmlns:w="http://schemas.openxmlformats.org/wordprocessingml/2006/main" xmlns:w14="http://schemas.microsoft.com/office/word/2010/wordml" xmlns:wpg="http://schemas.microsoft.com/office/word/2010/wordprocessingGroup" xmlns:wpi="http://schemas.microsoft.com/office/word/2010/wordprocessingInk" xmlns:wne="http://schemas.microsoft.com/office/word/2006/wordml" xmlns:wps="http://schemas.microsoft.com/office/word/2010/wordprocessingShape" mc:Ignorable="w14 wp14">
+<w:document xmlns:wpc="http://schemas.microsoft.com/office/word/2010/wordprocessingCanvas" xmlns:cx="http://schemas.microsoft.com/office/drawing/2014/chartex" xmlns:cx1="http://schemas.microsoft.com/office/drawing/2015/9/8/chartex" xmlns:mc="http://schemas.openxmlformats.org/markup-compatibility/2006" xmlns:o="urn:schemas-microsoft-com:office:office" xmlns:r="http://schemas.openxmlformats.org/officeDocument/2006/relationships" xmlns:m="http://schemas.openxmlformats.org/officeDocument/2006/math" xmlns:v="urn:schemas-microsoft-com:vml" xmlns:wp14="http://schemas.microsoft.com/office/word/2010/wordprocessingDrawing" xmlns:wp="http://schemas.openxmlformats.org/drawingml/2006/wordprocessingDrawing" xmlns:w10="urn:schemas-microsoft-com:office:word" xmlns:w="http://schemas.openxmlformats.org/wordprocessingml/2006/main" xmlns:w14="http://schemas.microsoft.com/office/word/2010/wordml" xmlns:w15="http://schemas.microsoft.com/office/word/2012/wordml" xmlns:w16se="http://schemas.microsoft.com/office/word/2015/wordml/symex" xmlns:wpg="http://schemas.microsoft.com/office/word/2010/wordprocessingGroup" xmlns:wpi="http://schemas.microsoft.com/office/word/2010/wordprocessingInk" xmlns:wne="http://schemas.microsoft.com/office/word/2006/wordml" xmlns:wps="http://schemas.microsoft.com/office/word/2010/wordprocessingShape" mc:Ignorable="w14 w15 w16se wp14">
   <w:body>
     <w:p>
       <w:pPr>
@@ -195,7 +195,6 @@
             <w:tcW w:w="621" w:type="pct"/>
           </w:tcPr>
           <w:p>
-            <w:proofErr w:type="gramStart"/>
             <w:r>
               <w:t xml:space="preserve">Unto the end, of the sons of </w:t>
             </w:r>
@@ -207,7 +206,6 @@
             <w:r>
               <w:t>, a Psalm.</w:t>
             </w:r>
-            <w:proofErr w:type="gramEnd"/>
           </w:p>
         </w:tc>
         <w:tc>
@@ -218,27 +216,9 @@
             <w:pPr>
               <w:pStyle w:val="EngIndEnd"/>
             </w:pPr>
-            <w:proofErr w:type="gramStart"/>
-            <w:r>
-              <w:t>Regarding completion.</w:t>
-            </w:r>
-            <w:proofErr w:type="gramEnd"/>
-            <w:r>
-              <w:t xml:space="preserve"> </w:t>
-            </w:r>
-            <w:proofErr w:type="gramStart"/>
-            <w:r>
-              <w:t>Over the sons of Kore.</w:t>
-            </w:r>
-            <w:proofErr w:type="gramEnd"/>
-            <w:r>
-              <w:t xml:space="preserve"> </w:t>
-            </w:r>
-            <w:proofErr w:type="gramStart"/>
-            <w:r>
-              <w:t>A Psalm.</w:t>
-            </w:r>
-            <w:proofErr w:type="gramEnd"/>
+            <w:r>
+              <w:t>Regarding completion. Over the sons of Kore. A Psalm.</w:t>
+            </w:r>
           </w:p>
         </w:tc>
         <w:tc>
@@ -249,11 +229,9 @@
             <w:pPr>
               <w:pStyle w:val="EngIndEnd"/>
             </w:pPr>
-            <w:proofErr w:type="gramStart"/>
             <w:r>
               <w:t>For the end, a Psalm for the sons of Core.</w:t>
             </w:r>
-            <w:proofErr w:type="gramEnd"/>
           </w:p>
         </w:tc>
         <w:tc>
@@ -272,7 +250,6 @@
                 <w:shd w:val="clear" w:color="auto" w:fill="FFFFFF"/>
               </w:rPr>
             </w:pPr>
-            <w:proofErr w:type="gramStart"/>
             <w:r>
               <w:rPr>
                 <w:rFonts w:ascii="Tahoma" w:eastAsia="Times New Roman" w:hAnsi="Tahoma" w:cs="Tahoma"/>
@@ -305,7 +282,6 @@
               </w:rPr>
               <w:t>.</w:t>
             </w:r>
-            <w:proofErr w:type="gramEnd"/>
           </w:p>
           <w:p>
             <w:pPr>
@@ -343,14 +319,7 @@
             </w:pPr>
             <w:r>
               <w:tab/>
-            </w:r>
-            <w:proofErr w:type="gramStart"/>
-            <w:r>
-              <w:t>shout</w:t>
-            </w:r>
-            <w:proofErr w:type="gramEnd"/>
-            <w:r>
-              <w:t xml:space="preserve"> to God with cries of joy.</w:t>
+              <w:t>shout to God with cries of joy.</w:t>
             </w:r>
           </w:p>
           <w:p>
@@ -389,14 +358,7 @@
             </w:pPr>
             <w:r>
               <w:tab/>
-            </w:r>
-            <w:proofErr w:type="gramStart"/>
-            <w:r>
-              <w:t>shout</w:t>
-            </w:r>
-            <w:proofErr w:type="gramEnd"/>
-            <w:r>
-              <w:t xml:space="preserve"> to God with </w:t>
+              <w:t xml:space="preserve">shout to God with </w:t>
             </w:r>
             <w:r>
               <w:t>a voice of rejoicing</w:t>
@@ -433,15 +395,7 @@
           </w:tcPr>
           <w:p>
             <w:r>
-              <w:t xml:space="preserve">ALL ye </w:t>
-            </w:r>
-            <w:proofErr w:type="gramStart"/>
-            <w:r>
-              <w:t>peoples,</w:t>
-            </w:r>
-            <w:proofErr w:type="gramEnd"/>
-            <w:r>
-              <w:t xml:space="preserve"> clap your hands; O shout unto God with a voice of rejoicing.</w:t>
+              <w:t>ALL ye peoples, clap your hands; O shout unto God with a voice of rejoicing.</w:t>
             </w:r>
           </w:p>
         </w:tc>
@@ -593,11 +547,9 @@
             <w:r>
               <w:tab/>
             </w:r>
-            <w:proofErr w:type="gramStart"/>
             <w:r>
               <w:t>a</w:t>
             </w:r>
-            <w:proofErr w:type="gramEnd"/>
             <w:r>
               <w:t xml:space="preserve"> great King over all the earth.</w:t>
             </w:r>
@@ -614,15 +566,7 @@
           </w:tcPr>
           <w:p>
             <w:r>
-              <w:t>For the Lord is exalted and awesome</w:t>
-            </w:r>
-            <w:proofErr w:type="gramStart"/>
-            <w:r>
-              <w:t>;</w:t>
-            </w:r>
-            <w:proofErr w:type="gramEnd"/>
-            <w:r>
-              <w:t xml:space="preserve"> He is a great King over all the earth.</w:t>
+              <w:t>For the Lord is exalted and awesome; He is a great King over all the earth.</w:t>
             </w:r>
           </w:p>
         </w:tc>
@@ -637,11 +581,9 @@
             <w:tcW w:w="621" w:type="pct"/>
           </w:tcPr>
           <w:p>
-            <w:proofErr w:type="gramStart"/>
             <w:r>
               <w:t>For the Lord Most High is terrible, a great King over all the earth.</w:t>
             </w:r>
-            <w:proofErr w:type="gramEnd"/>
           </w:p>
         </w:tc>
         <w:tc>
@@ -660,13 +602,8 @@
             <w:pPr>
               <w:pStyle w:val="EngIndEnd"/>
             </w:pPr>
-            <w:proofErr w:type="gramStart"/>
-            <w:r>
-              <w:t>a</w:t>
-            </w:r>
-            <w:proofErr w:type="gramEnd"/>
-            <w:r>
-              <w:t xml:space="preserve"> great king over all the earth.</w:t>
+            <w:r>
+              <w:t>a great king over all the earth.</w:t>
             </w:r>
           </w:p>
         </w:tc>
@@ -722,7 +659,6 @@
                 <w:shd w:val="clear" w:color="auto" w:fill="FFFFFF"/>
               </w:rPr>
             </w:pPr>
-            <w:proofErr w:type="gramStart"/>
             <w:r>
               <w:rPr>
                 <w:rFonts w:ascii="Tahoma" w:eastAsia="Times New Roman" w:hAnsi="Tahoma" w:cs="Tahoma"/>
@@ -733,7 +669,6 @@
               </w:rPr>
               <w:t>A great King over all the earth.</w:t>
             </w:r>
-            <w:proofErr w:type="gramEnd"/>
           </w:p>
         </w:tc>
       </w:tr>
@@ -756,14 +691,7 @@
             </w:pPr>
             <w:r>
               <w:tab/>
-            </w:r>
-            <w:proofErr w:type="gramStart"/>
-            <w:r>
-              <w:t>and</w:t>
-            </w:r>
-            <w:proofErr w:type="gramEnd"/>
-            <w:r>
-              <w:t xml:space="preserve"> nations under our feet.</w:t>
+              <w:t>and nations under our feet.</w:t>
             </w:r>
           </w:p>
           <w:p>
@@ -793,14 +721,7 @@
             </w:pPr>
             <w:r>
               <w:tab/>
-            </w:r>
-            <w:proofErr w:type="gramStart"/>
-            <w:r>
-              <w:t>and</w:t>
-            </w:r>
-            <w:proofErr w:type="gramEnd"/>
-            <w:r>
-              <w:t xml:space="preserve"> nations under our feet.</w:t>
+              <w:t>and nations under our feet.</w:t>
             </w:r>
           </w:p>
           <w:p>
@@ -855,13 +776,8 @@
             <w:pPr>
               <w:pStyle w:val="EngIndEnd"/>
             </w:pPr>
-            <w:proofErr w:type="gramStart"/>
-            <w:r>
-              <w:t>and</w:t>
-            </w:r>
-            <w:proofErr w:type="gramEnd"/>
-            <w:r>
-              <w:t xml:space="preserve"> nations under our feet.</w:t>
+            <w:r>
+              <w:t>and nations under our feet.</w:t>
             </w:r>
           </w:p>
         </w:tc>
@@ -917,27 +833,15 @@
                 <w:shd w:val="clear" w:color="auto" w:fill="FFFFFF"/>
               </w:rPr>
             </w:pPr>
-            <w:proofErr w:type="gramStart"/>
-            <w:r>
-              <w:rPr>
-                <w:rFonts w:ascii="Tahoma" w:eastAsia="Times New Roman" w:hAnsi="Tahoma" w:cs="Tahoma"/>
-                <w:color w:val="2E1308"/>
-                <w:sz w:val="24"/>
-                <w:szCs w:val="24"/>
-                <w:shd w:val="clear" w:color="auto" w:fill="FFFFFF"/>
-              </w:rPr>
-              <w:t>And</w:t>
-            </w:r>
-            <w:proofErr w:type="gramEnd"/>
-            <w:r>
-              <w:rPr>
-                <w:rFonts w:ascii="Tahoma" w:eastAsia="Times New Roman" w:hAnsi="Tahoma" w:cs="Tahoma"/>
-                <w:color w:val="2E1308"/>
-                <w:sz w:val="24"/>
-                <w:szCs w:val="24"/>
-                <w:shd w:val="clear" w:color="auto" w:fill="FFFFFF"/>
-              </w:rPr>
-              <w:t xml:space="preserve"> the nations under our feet.</w:t>
+            <w:r>
+              <w:rPr>
+                <w:rFonts w:ascii="Tahoma" w:eastAsia="Times New Roman" w:hAnsi="Tahoma" w:cs="Tahoma"/>
+                <w:color w:val="2E1308"/>
+                <w:sz w:val="24"/>
+                <w:szCs w:val="24"/>
+                <w:shd w:val="clear" w:color="auto" w:fill="FFFFFF"/>
+              </w:rPr>
+              <w:t>And the nations under our feet.</w:t>
             </w:r>
           </w:p>
         </w:tc>
@@ -967,14 +871,7 @@
             </w:pPr>
             <w:r>
               <w:tab/>
-            </w:r>
-            <w:proofErr w:type="gramStart"/>
-            <w:r>
-              <w:t>the</w:t>
-            </w:r>
-            <w:proofErr w:type="gramEnd"/>
-            <w:r>
-              <w:t xml:space="preserve"> beauty of Jacob whom He </w:t>
+              <w:t xml:space="preserve">the beauty of Jacob whom He </w:t>
             </w:r>
             <w:r>
               <w:lastRenderedPageBreak/>
@@ -1030,14 +927,7 @@
             </w:pPr>
             <w:r>
               <w:tab/>
-            </w:r>
-            <w:proofErr w:type="gramStart"/>
-            <w:r>
-              <w:t>the</w:t>
-            </w:r>
-            <w:proofErr w:type="gramEnd"/>
-            <w:r>
-              <w:t xml:space="preserve"> beauty of</w:t>
+              <w:t>the beauty of</w:t>
             </w:r>
             <w:r>
               <w:t xml:space="preserve"> Jacob whom He </w:t>
@@ -1114,14 +1004,9 @@
             <w:pPr>
               <w:pStyle w:val="EngIndEnd"/>
             </w:pPr>
-            <w:proofErr w:type="gramStart"/>
             <w:r>
               <w:lastRenderedPageBreak/>
-              <w:t>the</w:t>
-            </w:r>
-            <w:proofErr w:type="gramEnd"/>
-            <w:r>
-              <w:t xml:space="preserve"> comeliness of </w:t>
+              <w:t xml:space="preserve">the comeliness of </w:t>
             </w:r>
             <w:proofErr w:type="spellStart"/>
             <w:r>
@@ -1149,15 +1034,7 @@
             </w:pPr>
             <w:r>
               <w:lastRenderedPageBreak/>
-              <w:t xml:space="preserve">He has chosen out his inheritance for us, the beauty of </w:t>
-            </w:r>
-            <w:proofErr w:type="gramStart"/>
-            <w:r>
-              <w:t>Jacob which</w:t>
-            </w:r>
-            <w:proofErr w:type="gramEnd"/>
-            <w:r>
-              <w:t xml:space="preserve"> he </w:t>
+              <w:t xml:space="preserve">He has chosen out his inheritance for us, the beauty of Jacob which he </w:t>
             </w:r>
             <w:r>
               <w:lastRenderedPageBreak/>
@@ -1205,7 +1082,6 @@
                 <w:shd w:val="clear" w:color="auto" w:fill="FFFFFF"/>
               </w:rPr>
             </w:pPr>
-            <w:proofErr w:type="gramStart"/>
             <w:r>
               <w:rPr>
                 <w:rFonts w:ascii="Tahoma" w:eastAsia="Times New Roman" w:hAnsi="Tahoma" w:cs="Tahoma"/>
@@ -1216,7 +1092,6 @@
               </w:rPr>
               <w:t>Jacob’s beauty, which He loved.</w:t>
             </w:r>
-            <w:proofErr w:type="gramEnd"/>
           </w:p>
           <w:p>
             <w:pPr>
@@ -1263,14 +1138,7 @@
             </w:pPr>
             <w:r>
               <w:tab/>
-            </w:r>
-            <w:proofErr w:type="gramStart"/>
-            <w:r>
-              <w:t>the</w:t>
-            </w:r>
-            <w:proofErr w:type="gramEnd"/>
-            <w:r>
-              <w:t xml:space="preserve"> Lord with the sound of a horn.</w:t>
+              <w:t>the Lord with the sound of a horn.</w:t>
             </w:r>
           </w:p>
           <w:p>
@@ -1303,14 +1171,7 @@
             </w:pPr>
             <w:r>
               <w:tab/>
-            </w:r>
-            <w:proofErr w:type="gramStart"/>
-            <w:r>
-              <w:t>the</w:t>
-            </w:r>
-            <w:proofErr w:type="gramEnd"/>
-            <w:r>
-              <w:t xml:space="preserve"> Lord with the sound of the trumpet</w:t>
+              <w:t>the Lord with the sound of the trumpet</w:t>
             </w:r>
             <w:r>
               <w:t>.</w:t>
@@ -1364,13 +1225,8 @@
             <w:pPr>
               <w:pStyle w:val="EngIndEnd"/>
             </w:pPr>
-            <w:proofErr w:type="gramStart"/>
-            <w:r>
-              <w:t>the</w:t>
-            </w:r>
-            <w:proofErr w:type="gramEnd"/>
-            <w:r>
-              <w:t xml:space="preserve"> Lord with a sound of trumpet.</w:t>
+            <w:r>
+              <w:t>the Lord with a sound of trumpet.</w:t>
             </w:r>
           </w:p>
         </w:tc>
@@ -1426,7 +1282,6 @@
                 <w:shd w:val="clear" w:color="auto" w:fill="FFFFFF"/>
               </w:rPr>
             </w:pPr>
-            <w:proofErr w:type="gramStart"/>
             <w:r>
               <w:rPr>
                 <w:rFonts w:ascii="Tahoma" w:eastAsia="Times New Roman" w:hAnsi="Tahoma" w:cs="Tahoma"/>
@@ -1437,7 +1292,6 @@
               </w:rPr>
               <w:t>The Lord with the sound of the trumpet.</w:t>
             </w:r>
-            <w:proofErr w:type="gramEnd"/>
           </w:p>
         </w:tc>
       </w:tr>
@@ -1513,21 +1367,8 @@
             <w:tcW w:w="626" w:type="pct"/>
           </w:tcPr>
           <w:p>
-            <w:proofErr w:type="gramStart"/>
-            <w:r>
-              <w:t>Sing unto our God</w:t>
-            </w:r>
-            <w:proofErr w:type="gramEnd"/>
-            <w:r>
-              <w:t xml:space="preserve">, </w:t>
-            </w:r>
-            <w:proofErr w:type="gramStart"/>
-            <w:r>
-              <w:t>sing</w:t>
-            </w:r>
-            <w:proofErr w:type="gramEnd"/>
-            <w:r>
-              <w:t>: sing unto our King, sing.</w:t>
+            <w:r>
+              <w:t>Sing unto our God, sing: sing unto our King, sing.</w:t>
             </w:r>
           </w:p>
         </w:tc>
@@ -1577,15 +1418,7 @@
               <w:pStyle w:val="EngIndEnd"/>
             </w:pPr>
             <w:r>
-              <w:t xml:space="preserve">Sing praises to our God, sing </w:t>
-            </w:r>
-            <w:proofErr w:type="gramStart"/>
-            <w:r>
-              <w:t>praises:</w:t>
-            </w:r>
-            <w:proofErr w:type="gramEnd"/>
-            <w:r>
-              <w:t xml:space="preserve"> sing praises to our King, sing praises.</w:t>
+              <w:t>Sing praises to our God, sing praises: sing praises to our King, sing praises.</w:t>
             </w:r>
           </w:p>
         </w:tc>
@@ -1660,14 +1493,7 @@
             </w:pPr>
             <w:r>
               <w:tab/>
-            </w:r>
-            <w:proofErr w:type="gramStart"/>
-            <w:r>
-              <w:t>sing</w:t>
-            </w:r>
-            <w:proofErr w:type="gramEnd"/>
-            <w:r>
-              <w:t xml:space="preserve"> praises with understanding.</w:t>
+              <w:t>sing praises with understanding.</w:t>
             </w:r>
           </w:p>
           <w:p>
@@ -1694,14 +1520,7 @@
             </w:pPr>
             <w:r>
               <w:tab/>
-            </w:r>
-            <w:proofErr w:type="gramStart"/>
-            <w:r>
-              <w:t>sing</w:t>
-            </w:r>
-            <w:proofErr w:type="gramEnd"/>
-            <w:r>
-              <w:t xml:space="preserve"> praises with understanding.</w:t>
+              <w:t>sing praises with understanding.</w:t>
             </w:r>
           </w:p>
           <w:p>
@@ -1752,13 +1571,8 @@
             <w:pPr>
               <w:pStyle w:val="EngIndEnd"/>
             </w:pPr>
-            <w:proofErr w:type="gramStart"/>
-            <w:r>
-              <w:t>make</w:t>
-            </w:r>
-            <w:proofErr w:type="gramEnd"/>
-            <w:r>
-              <w:t xml:space="preserve"> music with understanding.</w:t>
+            <w:r>
+              <w:t>make music with understanding.</w:t>
             </w:r>
           </w:p>
         </w:tc>
@@ -1846,15 +1660,7 @@
             </w:pPr>
             <w:r>
               <w:tab/>
-              <w:t xml:space="preserve">God </w:t>
-            </w:r>
-            <w:proofErr w:type="gramStart"/>
-            <w:r>
-              <w:t>is seated</w:t>
-            </w:r>
-            <w:proofErr w:type="gramEnd"/>
-            <w:r>
-              <w:t xml:space="preserve"> on His holy throne.</w:t>
+              <w:t>God is seated on His holy throne.</w:t>
             </w:r>
           </w:p>
           <w:p>
@@ -1887,15 +1693,7 @@
               <w:t>Go</w:t>
             </w:r>
             <w:r>
-              <w:t xml:space="preserve">d </w:t>
-            </w:r>
-            <w:proofErr w:type="gramStart"/>
-            <w:r>
-              <w:t>is seated</w:t>
-            </w:r>
-            <w:proofErr w:type="gramEnd"/>
-            <w:r>
-              <w:t xml:space="preserve"> on His holy throne.</w:t>
+              <w:t>d is seated on His holy throne.</w:t>
             </w:r>
           </w:p>
         </w:tc>
@@ -1958,15 +1756,7 @@
               <w:pStyle w:val="EngIndEnd"/>
             </w:pPr>
             <w:r>
-              <w:t xml:space="preserve">God </w:t>
-            </w:r>
-            <w:proofErr w:type="gramStart"/>
-            <w:r>
-              <w:t>is seated</w:t>
-            </w:r>
-            <w:proofErr w:type="gramEnd"/>
-            <w:r>
-              <w:t xml:space="preserve"> on his holy throne.</w:t>
+              <w:t>God is seated on his holy throne.</w:t>
             </w:r>
           </w:p>
         </w:tc>
@@ -2072,14 +1862,7 @@
             </w:pPr>
             <w:r>
               <w:tab/>
-            </w:r>
-            <w:proofErr w:type="gramStart"/>
-            <w:r>
-              <w:t>are</w:t>
-            </w:r>
-            <w:proofErr w:type="gramEnd"/>
-            <w:r>
-              <w:t xml:space="preserve"> highly exalted.</w:t>
+              <w:t>are highly exalted.</w:t>
             </w:r>
             <w:r>
               <w:rPr>
@@ -2113,7 +1896,10 @@
             </w:pPr>
             <w:r>
               <w:tab/>
-              <w:t>with the people of the God of Abraham,</w:t>
+              <w:t xml:space="preserve">With </w:t>
+            </w:r>
+            <w:r>
+              <w:t>the God of Abraham,</w:t>
             </w:r>
           </w:p>
           <w:p>
@@ -2142,16 +1928,8 @@
               <w:pStyle w:val="EnglishHangEndNoCoptic"/>
             </w:pPr>
             <w:r>
-              <w:lastRenderedPageBreak/>
               <w:tab/>
-            </w:r>
-            <w:proofErr w:type="gramStart"/>
-            <w:r>
-              <w:t>are</w:t>
-            </w:r>
-            <w:proofErr w:type="gramEnd"/>
-            <w:r>
-              <w:t xml:space="preserve"> </w:t>
+              <w:t xml:space="preserve">are </w:t>
             </w:r>
             <w:r>
               <w:t>greatly</w:t>
@@ -2181,15 +1959,7 @@
           <w:p>
             <w:r>
               <w:lastRenderedPageBreak/>
-              <w:t xml:space="preserve">The rulers of the peoples </w:t>
-            </w:r>
-            <w:proofErr w:type="gramStart"/>
-            <w:r>
-              <w:t>are gathered</w:t>
-            </w:r>
-            <w:proofErr w:type="gramEnd"/>
-            <w:r>
-              <w:t xml:space="preserve"> together with the God of Abraham: for the mighty ones of God have been greatly exalted in the earth.  Alleluia.</w:t>
+              <w:t>The rulers of the peoples are gathered together with the God of Abraham: for the mighty ones of God have been greatly exalted in the earth.  Alleluia.</w:t>
             </w:r>
           </w:p>
         </w:tc>
@@ -2205,15 +1975,7 @@
           </w:tcPr>
           <w:p>
             <w:r>
-              <w:t xml:space="preserve">The princes of the peoples are gathered together, even with the God of Abraham; for </w:t>
-            </w:r>
-            <w:proofErr w:type="gramStart"/>
-            <w:r>
-              <w:t>God’s</w:t>
-            </w:r>
-            <w:proofErr w:type="gramEnd"/>
-            <w:r>
-              <w:t xml:space="preserve"> mighty in the land are very high exalted.</w:t>
+              <w:t>The princes of the peoples are gathered together, even with the God of Abraham; for God’s mighty in the land are very high exalted.</w:t>
             </w:r>
           </w:p>
         </w:tc>
@@ -2241,13 +2003,8 @@
             <w:pPr>
               <w:pStyle w:val="EngIndEnd"/>
             </w:pPr>
-            <w:proofErr w:type="gramStart"/>
-            <w:r>
-              <w:t>because</w:t>
-            </w:r>
-            <w:proofErr w:type="gramEnd"/>
-            <w:r>
-              <w:t xml:space="preserve"> the strong of the earth are </w:t>
+            <w:r>
+              <w:t xml:space="preserve">because the strong of the earth are </w:t>
             </w:r>
             <w:r>
               <w:lastRenderedPageBreak/>
@@ -2259,15 +2016,7 @@
               <w:pStyle w:val="EngIndEnd"/>
             </w:pPr>
             <w:r>
-              <w:t xml:space="preserve">They </w:t>
-            </w:r>
-            <w:proofErr w:type="gramStart"/>
-            <w:r>
-              <w:t>were very much raised</w:t>
-            </w:r>
-            <w:proofErr w:type="gramEnd"/>
-            <w:r>
-              <w:t xml:space="preserve"> up.</w:t>
+              <w:t>They were very much raised up.</w:t>
             </w:r>
           </w:p>
         </w:tc>
@@ -2281,15 +2030,7 @@
             </w:pPr>
             <w:r>
               <w:lastRenderedPageBreak/>
-              <w:t xml:space="preserve">The rulers of the people </w:t>
-            </w:r>
-            <w:proofErr w:type="gramStart"/>
-            <w:r>
-              <w:t>are assembled</w:t>
-            </w:r>
-            <w:proofErr w:type="gramEnd"/>
-            <w:r>
-              <w:t xml:space="preserve"> with the God of </w:t>
+              <w:t xml:space="preserve">The rulers of the people are assembled with the God of </w:t>
             </w:r>
             <w:proofErr w:type="spellStart"/>
             <w:r>
@@ -2394,7 +2135,7 @@
 </file>
 
 <file path=word/endnotes.xml><?xml version="1.0" encoding="utf-8"?>
-<w:endnotes xmlns:wpc="http://schemas.microsoft.com/office/word/2010/wordprocessingCanvas" xmlns:mc="http://schemas.openxmlformats.org/markup-compatibility/2006" xmlns:o="urn:schemas-microsoft-com:office:office" xmlns:r="http://schemas.openxmlformats.org/officeDocument/2006/relationships" xmlns:m="http://schemas.openxmlformats.org/officeDocument/2006/math" xmlns:v="urn:schemas-microsoft-com:vml" xmlns:wp14="http://schemas.microsoft.com/office/word/2010/wordprocessingDrawing" xmlns:wp="http://schemas.openxmlformats.org/drawingml/2006/wordprocessingDrawing" xmlns:w10="urn:schemas-microsoft-com:office:word" xmlns:w="http://schemas.openxmlformats.org/wordprocessingml/2006/main" xmlns:w14="http://schemas.microsoft.com/office/word/2010/wordml" xmlns:wpg="http://schemas.microsoft.com/office/word/2010/wordprocessingGroup" xmlns:wpi="http://schemas.microsoft.com/office/word/2010/wordprocessingInk" xmlns:wne="http://schemas.microsoft.com/office/word/2006/wordml" xmlns:wps="http://schemas.microsoft.com/office/word/2010/wordprocessingShape" mc:Ignorable="w14 wp14">
+<w:endnotes xmlns:wpc="http://schemas.microsoft.com/office/word/2010/wordprocessingCanvas" xmlns:cx="http://schemas.microsoft.com/office/drawing/2014/chartex" xmlns:cx1="http://schemas.microsoft.com/office/drawing/2015/9/8/chartex" xmlns:mc="http://schemas.openxmlformats.org/markup-compatibility/2006" xmlns:o="urn:schemas-microsoft-com:office:office" xmlns:r="http://schemas.openxmlformats.org/officeDocument/2006/relationships" xmlns:m="http://schemas.openxmlformats.org/officeDocument/2006/math" xmlns:v="urn:schemas-microsoft-com:vml" xmlns:wp14="http://schemas.microsoft.com/office/word/2010/wordprocessingDrawing" xmlns:wp="http://schemas.openxmlformats.org/drawingml/2006/wordprocessingDrawing" xmlns:w10="urn:schemas-microsoft-com:office:word" xmlns:w="http://schemas.openxmlformats.org/wordprocessingml/2006/main" xmlns:w14="http://schemas.microsoft.com/office/word/2010/wordml" xmlns:w15="http://schemas.microsoft.com/office/word/2012/wordml" xmlns:w16se="http://schemas.microsoft.com/office/word/2015/wordml/symex" xmlns:wpg="http://schemas.microsoft.com/office/word/2010/wordprocessingGroup" xmlns:wpi="http://schemas.microsoft.com/office/word/2010/wordprocessingInk" xmlns:wne="http://schemas.microsoft.com/office/word/2006/wordml" xmlns:wps="http://schemas.microsoft.com/office/word/2010/wordprocessingShape" mc:Ignorable="w14 w15 w16se wp14">
   <w:endnote w:type="separator" w:id="-1">
     <w:p>
       <w:pPr>
@@ -2419,7 +2160,7 @@
 </file>
 
 <file path=word/footnotes.xml><?xml version="1.0" encoding="utf-8"?>
-<w:footnotes xmlns:wpc="http://schemas.microsoft.com/office/word/2010/wordprocessingCanvas" xmlns:mc="http://schemas.openxmlformats.org/markup-compatibility/2006" xmlns:o="urn:schemas-microsoft-com:office:office" xmlns:r="http://schemas.openxmlformats.org/officeDocument/2006/relationships" xmlns:m="http://schemas.openxmlformats.org/officeDocument/2006/math" xmlns:v="urn:schemas-microsoft-com:vml" xmlns:wp14="http://schemas.microsoft.com/office/word/2010/wordprocessingDrawing" xmlns:wp="http://schemas.openxmlformats.org/drawingml/2006/wordprocessingDrawing" xmlns:w10="urn:schemas-microsoft-com:office:word" xmlns:w="http://schemas.openxmlformats.org/wordprocessingml/2006/main" xmlns:w14="http://schemas.microsoft.com/office/word/2010/wordml" xmlns:wpg="http://schemas.microsoft.com/office/word/2010/wordprocessingGroup" xmlns:wpi="http://schemas.microsoft.com/office/word/2010/wordprocessingInk" xmlns:wne="http://schemas.microsoft.com/office/word/2006/wordml" xmlns:wps="http://schemas.microsoft.com/office/word/2010/wordprocessingShape" mc:Ignorable="w14 wp14">
+<w:footnotes xmlns:wpc="http://schemas.microsoft.com/office/word/2010/wordprocessingCanvas" xmlns:cx="http://schemas.microsoft.com/office/drawing/2014/chartex" xmlns:cx1="http://schemas.microsoft.com/office/drawing/2015/9/8/chartex" xmlns:mc="http://schemas.openxmlformats.org/markup-compatibility/2006" xmlns:o="urn:schemas-microsoft-com:office:office" xmlns:r="http://schemas.openxmlformats.org/officeDocument/2006/relationships" xmlns:m="http://schemas.openxmlformats.org/officeDocument/2006/math" xmlns:v="urn:schemas-microsoft-com:vml" xmlns:wp14="http://schemas.microsoft.com/office/word/2010/wordprocessingDrawing" xmlns:wp="http://schemas.openxmlformats.org/drawingml/2006/wordprocessingDrawing" xmlns:w10="urn:schemas-microsoft-com:office:word" xmlns:w="http://schemas.openxmlformats.org/wordprocessingml/2006/main" xmlns:w14="http://schemas.microsoft.com/office/word/2010/wordml" xmlns:w15="http://schemas.microsoft.com/office/word/2012/wordml" xmlns:w16se="http://schemas.microsoft.com/office/word/2015/wordml/symex" xmlns:wpg="http://schemas.microsoft.com/office/word/2010/wordprocessingGroup" xmlns:wpi="http://schemas.microsoft.com/office/word/2010/wordprocessingInk" xmlns:wne="http://schemas.microsoft.com/office/word/2006/wordml" xmlns:wps="http://schemas.microsoft.com/office/word/2010/wordprocessingShape" mc:Ignorable="w14 w15 w16se wp14">
   <w:footnote w:type="separator" w:id="-1">
     <w:p>
       <w:pPr>
@@ -2484,15 +2225,7 @@
         <w:footnoteRef/>
       </w:r>
       <w:r>
-        <w:t xml:space="preserve"> Cp. Heb. 12:28</w:t>
-      </w:r>
-      <w:proofErr w:type="gramStart"/>
-      <w:r>
-        <w:t>,29</w:t>
-      </w:r>
-      <w:proofErr w:type="gramEnd"/>
-      <w:r>
-        <w:t>; Deut. 4:24; 9:3; 10:17-21; Neh. 1:5; Zeph. 2:11.</w:t>
+        <w:t xml:space="preserve"> Cp. Heb. 12:28,29; Deut. 4:24; 9:3; 10:17-21; Neh. 1:5; Zeph. 2:11.</w:t>
       </w:r>
     </w:p>
   </w:footnote>
@@ -2508,15 +2241,7 @@
         <w:footnoteRef/>
       </w:r>
       <w:r>
-        <w:t xml:space="preserve"> Cp. Heb. 12:28</w:t>
-      </w:r>
-      <w:proofErr w:type="gramStart"/>
-      <w:r>
-        <w:t>,29</w:t>
-      </w:r>
-      <w:proofErr w:type="gramEnd"/>
-      <w:r>
-        <w:t>; Deut. 4:24; 9:3; 10:17-21; Neh. 1:5; Zeph. 2:11.</w:t>
+        <w:t xml:space="preserve"> Cp. Heb. 12:28,29; Deut. 4:24; 9:3; 10:17-21; Neh. 1:5; Zeph. 2:11.</w:t>
       </w:r>
     </w:p>
   </w:footnote>
@@ -2588,7 +2313,7 @@
 </file>
 
 <file path=word/styles.xml><?xml version="1.0" encoding="utf-8"?>
-<w:styles xmlns:mc="http://schemas.openxmlformats.org/markup-compatibility/2006" xmlns:r="http://schemas.openxmlformats.org/officeDocument/2006/relationships" xmlns:w="http://schemas.openxmlformats.org/wordprocessingml/2006/main" xmlns:w14="http://schemas.microsoft.com/office/word/2010/wordml" mc:Ignorable="w14">
+<w:styles xmlns:mc="http://schemas.openxmlformats.org/markup-compatibility/2006" xmlns:r="http://schemas.openxmlformats.org/officeDocument/2006/relationships" xmlns:w="http://schemas.openxmlformats.org/wordprocessingml/2006/main" xmlns:w14="http://schemas.microsoft.com/office/word/2010/wordml" xmlns:w15="http://schemas.microsoft.com/office/word/2012/wordml" xmlns:w16se="http://schemas.microsoft.com/office/word/2015/wordml/symex" mc:Ignorable="w14 w15 w16se">
   <w:docDefaults>
     <w:rPrDefault>
       <w:rPr>
@@ -2604,989 +2329,378 @@
       </w:pPr>
     </w:pPrDefault>
   </w:docDefaults>
-  <w:latentStyles w:defLockedState="0" w:defUIPriority="99" w:defSemiHidden="1" w:defUnhideWhenUsed="1" w:defQFormat="0" w:count="267">
-    <w:lsdException w:name="Normal" w:semiHidden="0" w:uiPriority="0" w:unhideWhenUsed="0" w:qFormat="1"/>
-    <w:lsdException w:name="heading 1" w:semiHidden="0" w:uiPriority="9" w:unhideWhenUsed="0" w:qFormat="1"/>
-    <w:lsdException w:name="heading 2" w:uiPriority="9" w:qFormat="1"/>
-    <w:lsdException w:name="heading 3" w:uiPriority="9" w:qFormat="1"/>
-    <w:lsdException w:name="heading 4" w:uiPriority="9" w:qFormat="1"/>
-    <w:lsdException w:name="heading 5" w:uiPriority="9" w:qFormat="1"/>
-    <w:lsdException w:name="heading 6" w:uiPriority="9" w:qFormat="1"/>
-    <w:lsdException w:name="heading 7" w:uiPriority="9" w:qFormat="1"/>
-    <w:lsdException w:name="heading 8" w:uiPriority="9" w:qFormat="1"/>
-    <w:lsdException w:name="heading 9" w:uiPriority="9" w:qFormat="1"/>
-    <w:lsdException w:name="toc 1" w:uiPriority="39"/>
-    <w:lsdException w:name="toc 2" w:uiPriority="39"/>
-    <w:lsdException w:name="toc 3" w:uiPriority="39"/>
-    <w:lsdException w:name="toc 4" w:uiPriority="39"/>
-    <w:lsdException w:name="toc 5" w:uiPriority="39"/>
-    <w:lsdException w:name="toc 6" w:uiPriority="39"/>
-    <w:lsdException w:name="toc 7" w:uiPriority="39"/>
-    <w:lsdException w:name="toc 8" w:uiPriority="39"/>
-    <w:lsdException w:name="toc 9" w:uiPriority="39"/>
-    <w:lsdException w:name="annotation text" w:uiPriority="0"/>
-    <w:lsdException w:name="caption" w:uiPriority="35" w:qFormat="1"/>
-    <w:lsdException w:name="annotation reference" w:uiPriority="0"/>
-    <w:lsdException w:name="Title" w:semiHidden="0" w:uiPriority="10" w:unhideWhenUsed="0" w:qFormat="1"/>
-    <w:lsdException w:name="Default Paragraph Font" w:uiPriority="1"/>
-    <w:lsdException w:name="Subtitle" w:semiHidden="0" w:uiPriority="11" w:unhideWhenUsed="0" w:qFormat="1"/>
-    <w:lsdException w:name="Strong" w:semiHidden="0" w:uiPriority="22" w:unhideWhenUsed="0" w:qFormat="1"/>
-    <w:lsdException w:name="Emphasis" w:semiHidden="0" w:uiPriority="20" w:unhideWhenUsed="0" w:qFormat="1"/>
-    <w:lsdException w:name="Table Grid" w:semiHidden="0" w:uiPriority="59" w:unhideWhenUsed="0"/>
-    <w:lsdException w:name="Placeholder Text" w:unhideWhenUsed="0"/>
-    <w:lsdException w:name="No Spacing" w:semiHidden="0" w:uiPriority="1" w:unhideWhenUsed="0" w:qFormat="1"/>
-    <w:lsdException w:name="Light Shading" w:semiHidden="0" w:uiPriority="60" w:unhideWhenUsed="0"/>
-    <w:lsdException w:name="Light List" w:semiHidden="0" w:uiPriority="61" w:unhideWhenUsed="0"/>
-    <w:lsdException w:name="Light Grid" w:semiHidden="0" w:uiPriority="62" w:unhideWhenUsed="0"/>
-    <w:lsdException w:name="Medium Shading 1" w:semiHidden="0" w:uiPriority="63" w:unhideWhenUsed="0"/>
-    <w:lsdException w:name="Medium Shading 2" w:semiHidden="0" w:uiPriority="64" w:unhideWhenUsed="0"/>
-    <w:lsdException w:name="Medium List 1" w:semiHidden="0" w:uiPriority="65" w:unhideWhenUsed="0"/>
-    <w:lsdException w:name="Medium List 2" w:semiHidden="0" w:uiPriority="66" w:unhideWhenUsed="0"/>
-    <w:lsdException w:name="Medium Grid 1" w:semiHidden="0" w:uiPriority="67" w:unhideWhenUsed="0"/>
-    <w:lsdException w:name="Medium Grid 2" w:semiHidden="0" w:uiPriority="68" w:unhideWhenUsed="0"/>
-    <w:lsdException w:name="Medium Grid 3" w:semiHidden="0" w:uiPriority="69" w:unhideWhenUsed="0"/>
-    <w:lsdException w:name="Dark List" w:semiHidden="0" w:uiPriority="70" w:unhideWhenUsed="0"/>
-    <w:lsdException w:name="Colorful Shading" w:semiHidden="0" w:uiPriority="71" w:unhideWhenUsed="0"/>
-    <w:lsdException w:name="Colorful List" w:semiHidden="0" w:uiPriority="72" w:unhideWhenUsed="0"/>
-    <w:lsdException w:name="Colorful Grid" w:semiHidden="0" w:uiPriority="73" w:unhideWhenUsed="0"/>
-    <w:lsdException w:name="Light Shading Accent 1" w:semiHidden="0" w:uiPriority="60" w:unhideWhenUsed="0"/>
-    <w:lsdException w:name="Light List Accent 1" w:semiHidden="0" w:uiPriority="61" w:unhideWhenUsed="0"/>
-    <w:lsdException w:name="Light Grid Accent 1" w:semiHidden="0" w:uiPriority="62" w:unhideWhenUsed="0"/>
-    <w:lsdException w:name="Medium Shading 1 Accent 1" w:semiHidden="0" w:uiPriority="63" w:unhideWhenUsed="0"/>
-    <w:lsdException w:name="Medium Shading 2 Accent 1" w:semiHidden="0" w:uiPriority="64" w:unhideWhenUsed="0"/>
-    <w:lsdException w:name="Medium List 1 Accent 1" w:semiHidden="0" w:uiPriority="65" w:unhideWhenUsed="0"/>
-    <w:lsdException w:name="Revision" w:unhideWhenUsed="0"/>
-    <w:lsdException w:name="List Paragraph" w:semiHidden="0" w:uiPriority="34" w:unhideWhenUsed="0" w:qFormat="1"/>
-    <w:lsdException w:name="Quote" w:semiHidden="0" w:uiPriority="29" w:unhideWhenUsed="0" w:qFormat="1"/>
-    <w:lsdException w:name="Intense Quote" w:semiHidden="0" w:uiPriority="30" w:unhideWhenUsed="0" w:qFormat="1"/>
-    <w:lsdException w:name="Medium List 2 Accent 1" w:semiHidden="0" w:uiPriority="66" w:unhideWhenUsed="0"/>
-    <w:lsdException w:name="Medium Grid 1 Accent 1" w:semiHidden="0" w:uiPriority="67" w:unhideWhenUsed="0"/>
-    <w:lsdException w:name="Medium Grid 2 Accent 1" w:semiHidden="0" w:uiPriority="68" w:unhideWhenUsed="0"/>
-    <w:lsdException w:name="Medium Grid 3 Accent 1" w:semiHidden="0" w:uiPriority="69" w:unhideWhenUsed="0"/>
-    <w:lsdException w:name="Dark List Accent 1" w:semiHidden="0" w:uiPriority="70" w:unhideWhenUsed="0"/>
-    <w:lsdException w:name="Colorful Shading Accent 1" w:semiHidden="0" w:uiPriority="71" w:unhideWhenUsed="0"/>
-    <w:lsdException w:name="Colorful List Accent 1" w:semiHidden="0" w:uiPriority="72" w:unhideWhenUsed="0"/>
-    <w:lsdException w:name="Colorful Grid Accent 1" w:semiHidden="0" w:uiPriority="73" w:unhideWhenUsed="0"/>
-    <w:lsdException w:name="Light Shading Accent 2" w:semiHidden="0" w:uiPriority="60" w:unhideWhenUsed="0"/>
-    <w:lsdException w:name="Light List Accent 2" w:semiHidden="0" w:uiPriority="61" w:unhideWhenUsed="0"/>
-    <w:lsdException w:name="Light Grid Accent 2" w:semiHidden="0" w:uiPriority="62" w:unhideWhenUsed="0"/>
-    <w:lsdException w:name="Medium Shading 1 Accent 2" w:semiHidden="0" w:uiPriority="63" w:unhideWhenUsed="0"/>
-    <w:lsdException w:name="Medium Shading 2 Accent 2" w:semiHidden="0" w:uiPriority="64" w:unhideWhenUsed="0"/>
-    <w:lsdException w:name="Medium List 1 Accent 2" w:semiHidden="0" w:uiPriority="65" w:unhideWhenUsed="0"/>
-    <w:lsdException w:name="Medium List 2 Accent 2" w:semiHidden="0" w:uiPriority="66" w:unhideWhenUsed="0"/>
-    <w:lsdException w:name="Medium Grid 1 Accent 2" w:semiHidden="0" w:uiPriority="67" w:unhideWhenUsed="0"/>
-    <w:lsdException w:name="Medium Grid 2 Accent 2" w:semiHidden="0" w:uiPriority="68" w:unhideWhenUsed="0"/>
-    <w:lsdException w:name="Medium Grid 3 Accent 2" w:semiHidden="0" w:uiPriority="69" w:unhideWhenUsed="0"/>
-    <w:lsdException w:name="Dark List Accent 2" w:semiHidden="0" w:uiPriority="70" w:unhideWhenUsed="0"/>
-    <w:lsdException w:name="Colorful Shading Accent 2" w:semiHidden="0" w:uiPriority="71" w:unhideWhenUsed="0"/>
-    <w:lsdException w:name="Colorful List Accent 2" w:semiHidden="0" w:uiPriority="72" w:unhideWhenUsed="0"/>
-    <w:lsdException w:name="Colorful Grid Accent 2" w:semiHidden="0" w:uiPriority="73" w:unhideWhenUsed="0"/>
-    <w:lsdException w:name="Light Shading Accent 3" w:semiHidden="0" w:uiPriority="60" w:unhideWhenUsed="0"/>
-    <w:lsdException w:name="Light List Accent 3" w:semiHidden="0" w:uiPriority="61" w:unhideWhenUsed="0"/>
-    <w:lsdException w:name="Light Grid Accent 3" w:semiHidden="0" w:uiPriority="62" w:unhideWhenUsed="0"/>
-    <w:lsdException w:name="Medium Shading 1 Accent 3" w:semiHidden="0" w:uiPriority="63" w:unhideWhenUsed="0"/>
-    <w:lsdException w:name="Medium Shading 2 Accent 3" w:semiHidden="0" w:uiPriority="64" w:unhideWhenUsed="0"/>
-    <w:lsdException w:name="Medium List 1 Accent 3" w:semiHidden="0" w:uiPriority="65" w:unhideWhenUsed="0"/>
-    <w:lsdException w:name="Medium List 2 Accent 3" w:semiHidden="0" w:uiPriority="66" w:unhideWhenUsed="0"/>
-    <w:lsdException w:name="Medium Grid 1 Accent 3" w:semiHidden="0" w:uiPriority="67" w:unhideWhenUsed="0"/>
-    <w:lsdException w:name="Medium Grid 2 Accent 3" w:semiHidden="0" w:uiPriority="68" w:unhideWhenUsed="0"/>
-    <w:lsdException w:name="Medium Grid 3 Accent 3" w:semiHidden="0" w:uiPriority="69" w:unhideWhenUsed="0"/>
-    <w:lsdException w:name="Dark List Accent 3" w:semiHidden="0" w:uiPriority="70" w:unhideWhenUsed="0"/>
-    <w:lsdException w:name="Colorful Shading Accent 3" w:semiHidden="0" w:uiPriority="71" w:unhideWhenUsed="0"/>
-    <w:lsdException w:name="Colorful List Accent 3" w:semiHidden="0" w:uiPriority="72" w:unhideWhenUsed="0"/>
-    <w:lsdException w:name="Colorful Grid Accent 3" w:semiHidden="0" w:uiPriority="73" w:unhideWhenUsed="0"/>
-    <w:lsdException w:name="Light Shading Accent 4" w:semiHidden="0" w:uiPriority="60" w:unhideWhenUsed="0"/>
-    <w:lsdException w:name="Light List Accent 4" w:semiHidden="0" w:uiPriority="61" w:unhideWhenUsed="0"/>
-    <w:lsdException w:name="Light Grid Accent 4" w:semiHidden="0" w:uiPriority="62" w:unhideWhenUsed="0"/>
-    <w:lsdException w:name="Medium Shading 1 Accent 4" w:semiHidden="0" w:uiPriority="63" w:unhideWhenUsed="0"/>
-    <w:lsdException w:name="Medium Shading 2 Accent 4" w:semiHidden="0" w:uiPriority="64" w:unhideWhenUsed="0"/>
-    <w:lsdException w:name="Medium List 1 Accent 4" w:semiHidden="0" w:uiPriority="65" w:unhideWhenUsed="0"/>
-    <w:lsdException w:name="Medium List 2 Accent 4" w:semiHidden="0" w:uiPriority="66" w:unhideWhenUsed="0"/>
-    <w:lsdException w:name="Medium Grid 1 Accent 4" w:semiHidden="0" w:uiPriority="67" w:unhideWhenUsed="0"/>
-    <w:lsdException w:name="Medium Grid 2 Accent 4" w:semiHidden="0" w:uiPriority="68" w:unhideWhenUsed="0"/>
-    <w:lsdException w:name="Medium Grid 3 Accent 4" w:semiHidden="0" w:uiPriority="69" w:unhideWhenUsed="0"/>
-    <w:lsdException w:name="Dark List Accent 4" w:semiHidden="0" w:uiPriority="70" w:unhideWhenUsed="0"/>
-    <w:lsdException w:name="Colorful Shading Accent 4" w:semiHidden="0" w:uiPriority="71" w:unhideWhenUsed="0"/>
-    <w:lsdException w:name="Colorful List Accent 4" w:semiHidden="0" w:uiPriority="72" w:unhideWhenUsed="0"/>
-    <w:lsdException w:name="Colorful Grid Accent 4" w:semiHidden="0" w:uiPriority="73" w:unhideWhenUsed="0"/>
-    <w:lsdException w:name="Light Shading Accent 5" w:semiHidden="0" w:uiPriority="60" w:unhideWhenUsed="0"/>
-    <w:lsdException w:name="Light List Accent 5" w:semiHidden="0" w:uiPriority="61" w:unhideWhenUsed="0"/>
-    <w:lsdException w:name="Light Grid Accent 5" w:semiHidden="0" w:uiPriority="62" w:unhideWhenUsed="0"/>
-    <w:lsdException w:name="Medium Shading 1 Accent 5" w:semiHidden="0" w:uiPriority="63" w:unhideWhenUsed="0"/>
-    <w:lsdException w:name="Medium Shading 2 Accent 5" w:semiHidden="0" w:uiPriority="64" w:unhideWhenUsed="0"/>
-    <w:lsdException w:name="Medium List 1 Accent 5" w:semiHidden="0" w:uiPriority="65" w:unhideWhenUsed="0"/>
-    <w:lsdException w:name="Medium List 2 Accent 5" w:semiHidden="0" w:uiPriority="66" w:unhideWhenUsed="0"/>
-    <w:lsdException w:name="Medium Grid 1 Accent 5" w:semiHidden="0" w:uiPriority="67" w:unhideWhenUsed="0"/>
-    <w:lsdException w:name="Medium Grid 2 Accent 5" w:semiHidden="0" w:uiPriority="68" w:unhideWhenUsed="0"/>
-    <w:lsdException w:name="Medium Grid 3 Accent 5" w:semiHidden="0" w:uiPriority="69" w:unhideWhenUsed="0"/>
-    <w:lsdException w:name="Dark List Accent 5" w:semiHidden="0" w:uiPriority="70" w:unhideWhenUsed="0"/>
-    <w:lsdException w:name="Colorful Shading Accent 5" w:semiHidden="0" w:uiPriority="71" w:unhideWhenUsed="0"/>
-    <w:lsdException w:name="Colorful List Accent 5" w:semiHidden="0" w:uiPriority="72" w:unhideWhenUsed="0"/>
-    <w:lsdException w:name="Colorful Grid Accent 5" w:semiHidden="0" w:uiPriority="73" w:unhideWhenUsed="0"/>
-    <w:lsdException w:name="Light Shading Accent 6" w:semiHidden="0" w:uiPriority="60" w:unhideWhenUsed="0"/>
-    <w:lsdException w:name="Light List Accent 6" w:semiHidden="0" w:uiPriority="61" w:unhideWhenUsed="0"/>
-    <w:lsdException w:name="Light Grid Accent 6" w:semiHidden="0" w:uiPriority="62" w:unhideWhenUsed="0"/>
-    <w:lsdException w:name="Medium Shading 1 Accent 6" w:semiHidden="0" w:uiPriority="63" w:unhideWhenUsed="0"/>
-    <w:lsdException w:name="Medium Shading 2 Accent 6" w:semiHidden="0" w:uiPriority="64" w:unhideWhenUsed="0"/>
-    <w:lsdException w:name="Medium List 1 Accent 6" w:semiHidden="0" w:uiPriority="65" w:unhideWhenUsed="0"/>
-    <w:lsdException w:name="Medium List 2 Accent 6" w:semiHidden="0" w:uiPriority="66" w:unhideWhenUsed="0"/>
-    <w:lsdException w:name="Medium Grid 1 Accent 6" w:semiHidden="0" w:uiPriority="67" w:unhideWhenUsed="0"/>
-    <w:lsdException w:name="Medium Grid 2 Accent 6" w:semiHidden="0" w:uiPriority="68" w:unhideWhenUsed="0"/>
-    <w:lsdException w:name="Medium Grid 3 Accent 6" w:semiHidden="0" w:uiPriority="69" w:unhideWhenUsed="0"/>
-    <w:lsdException w:name="Dark List Accent 6" w:semiHidden="0" w:uiPriority="70" w:unhideWhenUsed="0"/>
-    <w:lsdException w:name="Colorful Shading Accent 6" w:semiHidden="0" w:uiPriority="71" w:unhideWhenUsed="0"/>
-    <w:lsdException w:name="Colorful List Accent 6" w:semiHidden="0" w:uiPriority="72" w:unhideWhenUsed="0"/>
-    <w:lsdException w:name="Colorful Grid Accent 6" w:semiHidden="0" w:uiPriority="73" w:unhideWhenUsed="0"/>
-    <w:lsdException w:name="Subtle Emphasis" w:semiHidden="0" w:uiPriority="19" w:unhideWhenUsed="0" w:qFormat="1"/>
-    <w:lsdException w:name="Intense Emphasis" w:semiHidden="0" w:uiPriority="21" w:unhideWhenUsed="0" w:qFormat="1"/>
-    <w:lsdException w:name="Subtle Reference" w:semiHidden="0" w:uiPriority="31" w:unhideWhenUsed="0" w:qFormat="1"/>
-    <w:lsdException w:name="Intense Reference" w:semiHidden="0" w:uiPriority="32" w:unhideWhenUsed="0" w:qFormat="1"/>
-    <w:lsdException w:name="Book Title" w:semiHidden="0" w:uiPriority="33" w:unhideWhenUsed="0" w:qFormat="1"/>
-    <w:lsdException w:name="Bibliography" w:uiPriority="37"/>
-    <w:lsdException w:name="TOC Heading" w:uiPriority="39" w:qFormat="1"/>
-  </w:latentStyles>
-  <w:style w:type="paragraph" w:default="1" w:styleId="Normal">
-    <w:name w:val="Normal"/>
-    <w:qFormat/>
-    <w:rsid w:val="00A511D4"/>
-    <w:pPr>
-      <w:spacing w:line="320" w:lineRule="exact"/>
-      <w:jc w:val="both"/>
-    </w:pPr>
-    <w:rPr>
-      <w:rFonts w:ascii="Times New Roman" w:hAnsi="Times New Roman"/>
-    </w:rPr>
-  </w:style>
-  <w:style w:type="paragraph" w:styleId="Heading2">
-    <w:name w:val="heading 2"/>
-    <w:basedOn w:val="Normal"/>
-    <w:next w:val="Normal"/>
-    <w:link w:val="Heading2Char"/>
-    <w:uiPriority w:val="9"/>
-    <w:unhideWhenUsed/>
-    <w:qFormat/>
-    <w:rsid w:val="00FF381F"/>
-    <w:pPr>
-      <w:keepNext/>
-      <w:keepLines/>
-      <w:pageBreakBefore/>
-      <w:spacing w:before="200" w:after="360" w:line="276" w:lineRule="auto"/>
-      <w:jc w:val="center"/>
-      <w:outlineLvl w:val="1"/>
-    </w:pPr>
-    <w:rPr>
-      <w:rFonts w:ascii="Garamond" w:eastAsiaTheme="majorEastAsia" w:hAnsi="Garamond" w:cstheme="majorBidi"/>
-      <w:b/>
-      <w:bCs/>
-      <w:sz w:val="32"/>
-      <w:szCs w:val="26"/>
-      <w:lang w:val="en-CA"/>
-    </w:rPr>
-  </w:style>
-  <w:style w:type="paragraph" w:styleId="Heading3">
-    <w:name w:val="heading 3"/>
-    <w:basedOn w:val="Normal"/>
-    <w:next w:val="Normal"/>
-    <w:link w:val="Heading3Char"/>
-    <w:uiPriority w:val="9"/>
-    <w:semiHidden/>
-    <w:unhideWhenUsed/>
-    <w:qFormat/>
-    <w:rsid w:val="00FF381F"/>
-    <w:pPr>
-      <w:keepNext/>
-      <w:keepLines/>
-      <w:spacing w:before="200" w:after="0"/>
-      <w:outlineLvl w:val="2"/>
-    </w:pPr>
-    <w:rPr>
-      <w:rFonts w:asciiTheme="majorHAnsi" w:eastAsiaTheme="majorEastAsia" w:hAnsiTheme="majorHAnsi" w:cstheme="majorBidi"/>
-      <w:b/>
-      <w:bCs/>
-      <w:color w:val="4F81BD" w:themeColor="accent1"/>
-    </w:rPr>
-  </w:style>
-  <w:style w:type="paragraph" w:styleId="Heading4">
-    <w:name w:val="heading 4"/>
-    <w:basedOn w:val="Normal"/>
-    <w:next w:val="Normal"/>
-    <w:link w:val="Heading4Char"/>
-    <w:uiPriority w:val="9"/>
-    <w:unhideWhenUsed/>
-    <w:qFormat/>
-    <w:rsid w:val="00FF381F"/>
-    <w:pPr>
-      <w:keepNext/>
-      <w:keepLines/>
-      <w:spacing w:before="200" w:after="0"/>
-      <w:outlineLvl w:val="3"/>
-    </w:pPr>
-    <w:rPr>
-      <w:rFonts w:asciiTheme="majorHAnsi" w:eastAsiaTheme="majorEastAsia" w:hAnsiTheme="majorHAnsi" w:cstheme="majorBidi"/>
-      <w:b/>
-      <w:bCs/>
-      <w:i/>
-      <w:iCs/>
-      <w:color w:val="4F81BD" w:themeColor="accent1"/>
-    </w:rPr>
-  </w:style>
-  <w:style w:type="character" w:default="1" w:styleId="DefaultParagraphFont">
-    <w:name w:val="Default Paragraph Font"/>
-    <w:uiPriority w:val="1"/>
-    <w:semiHidden/>
-    <w:unhideWhenUsed/>
-  </w:style>
-  <w:style w:type="table" w:default="1" w:styleId="TableNormal">
-    <w:name w:val="Normal Table"/>
-    <w:uiPriority w:val="99"/>
-    <w:semiHidden/>
-    <w:unhideWhenUsed/>
-    <w:tblPr>
-      <w:tblInd w:w="0" w:type="dxa"/>
-      <w:tblCellMar>
-        <w:top w:w="0" w:type="dxa"/>
-        <w:left w:w="108" w:type="dxa"/>
-        <w:bottom w:w="0" w:type="dxa"/>
-        <w:right w:w="108" w:type="dxa"/>
-      </w:tblCellMar>
-    </w:tblPr>
-  </w:style>
-  <w:style w:type="numbering" w:default="1" w:styleId="NoList">
-    <w:name w:val="No List"/>
-    <w:uiPriority w:val="99"/>
-    <w:semiHidden/>
-    <w:unhideWhenUsed/>
-  </w:style>
-  <w:style w:type="table" w:styleId="TableGrid">
-    <w:name w:val="Table Grid"/>
-    <w:basedOn w:val="TableNormal"/>
-    <w:uiPriority w:val="59"/>
-    <w:rsid w:val="00941DA9"/>
-    <w:pPr>
-      <w:spacing w:after="0" w:line="240" w:lineRule="auto"/>
-    </w:pPr>
-    <w:tblPr>
-      <w:tblBorders>
-        <w:top w:val="single" w:sz="4" w:space="0" w:color="auto"/>
-        <w:left w:val="single" w:sz="4" w:space="0" w:color="auto"/>
-        <w:bottom w:val="single" w:sz="4" w:space="0" w:color="auto"/>
-        <w:right w:val="single" w:sz="4" w:space="0" w:color="auto"/>
-        <w:insideH w:val="single" w:sz="4" w:space="0" w:color="auto"/>
-        <w:insideV w:val="single" w:sz="4" w:space="0" w:color="auto"/>
-      </w:tblBorders>
-    </w:tblPr>
-  </w:style>
-  <w:style w:type="paragraph" w:customStyle="1" w:styleId="Coptic">
-    <w:name w:val="Coptic"/>
-    <w:basedOn w:val="Normal"/>
-    <w:link w:val="CopticChar"/>
-    <w:qFormat/>
-    <w:rsid w:val="00A511D4"/>
-    <w:rPr>
-      <w:rFonts w:ascii="FreeSerifAvvaShenouda" w:hAnsi="FreeSerifAvvaShenouda"/>
-    </w:rPr>
-  </w:style>
-  <w:style w:type="paragraph" w:styleId="BalloonText">
-    <w:name w:val="Balloon Text"/>
-    <w:basedOn w:val="Normal"/>
-    <w:link w:val="BalloonTextChar"/>
-    <w:uiPriority w:val="99"/>
-    <w:semiHidden/>
-    <w:unhideWhenUsed/>
-    <w:rsid w:val="00C35319"/>
-    <w:pPr>
-      <w:spacing w:after="0" w:line="240" w:lineRule="auto"/>
-    </w:pPr>
-    <w:rPr>
-      <w:rFonts w:ascii="Tahoma" w:hAnsi="Tahoma" w:cs="Tahoma"/>
-      <w:sz w:val="16"/>
-      <w:szCs w:val="16"/>
-    </w:rPr>
-  </w:style>
-  <w:style w:type="character" w:customStyle="1" w:styleId="CopticChar">
-    <w:name w:val="Coptic Char"/>
-    <w:basedOn w:val="DefaultParagraphFont"/>
-    <w:link w:val="Coptic"/>
-    <w:rsid w:val="00A511D4"/>
-    <w:rPr>
-      <w:rFonts w:ascii="FreeSerifAvvaShenouda" w:hAnsi="FreeSerifAvvaShenouda"/>
-    </w:rPr>
-  </w:style>
-  <w:style w:type="character" w:customStyle="1" w:styleId="BalloonTextChar">
-    <w:name w:val="Balloon Text Char"/>
-    <w:basedOn w:val="DefaultParagraphFont"/>
-    <w:link w:val="BalloonText"/>
-    <w:uiPriority w:val="99"/>
-    <w:semiHidden/>
-    <w:rsid w:val="00C35319"/>
-    <w:rPr>
-      <w:rFonts w:ascii="Tahoma" w:hAnsi="Tahoma" w:cs="Tahoma"/>
-      <w:sz w:val="16"/>
-      <w:szCs w:val="16"/>
-    </w:rPr>
-  </w:style>
-  <w:style w:type="paragraph" w:customStyle="1" w:styleId="CopticVerse">
-    <w:name w:val="Coptic Verse"/>
-    <w:basedOn w:val="Normal"/>
-    <w:link w:val="CopticVerseChar"/>
-    <w:qFormat/>
-    <w:rsid w:val="00C35319"/>
-    <w:pPr>
-      <w:spacing w:after="240" w:line="360" w:lineRule="exact"/>
-    </w:pPr>
-    <w:rPr>
-      <w:rFonts w:ascii="FreeSerifAvvaShenouda" w:hAnsi="FreeSerifAvvaShenouda" w:cs="Calibri"/>
-      <w:noProof/>
-      <w:sz w:val="24"/>
-    </w:rPr>
-  </w:style>
-  <w:style w:type="character" w:customStyle="1" w:styleId="CopticVerseChar">
-    <w:name w:val="Coptic Verse Char"/>
-    <w:basedOn w:val="DefaultParagraphFont"/>
-    <w:link w:val="CopticVerse"/>
-    <w:rsid w:val="00C35319"/>
-    <w:rPr>
-      <w:rFonts w:ascii="FreeSerifAvvaShenouda" w:hAnsi="FreeSerifAvvaShenouda" w:cs="Calibri"/>
-      <w:noProof/>
-      <w:sz w:val="24"/>
-    </w:rPr>
-  </w:style>
-  <w:style w:type="paragraph" w:customStyle="1" w:styleId="EngEnd">
-    <w:name w:val="EngEnd"/>
-    <w:basedOn w:val="Normal"/>
-    <w:link w:val="EngEndChar"/>
-    <w:qFormat/>
-    <w:rsid w:val="00C35319"/>
-    <w:pPr>
-      <w:spacing w:after="360" w:line="360" w:lineRule="exact"/>
-    </w:pPr>
-    <w:rPr>
-      <w:rFonts w:ascii="Garamond" w:eastAsia="Times New Roman" w:hAnsi="Garamond" w:cs="Times New Roman"/>
-      <w:color w:val="000000"/>
-      <w:sz w:val="24"/>
-      <w:szCs w:val="24"/>
-    </w:rPr>
-  </w:style>
-  <w:style w:type="character" w:customStyle="1" w:styleId="EngEndChar">
-    <w:name w:val="EngEnd Char"/>
-    <w:basedOn w:val="DefaultParagraphFont"/>
-    <w:link w:val="EngEnd"/>
-    <w:rsid w:val="00C35319"/>
-    <w:rPr>
-      <w:rFonts w:ascii="Garamond" w:eastAsia="Times New Roman" w:hAnsi="Garamond" w:cs="Times New Roman"/>
-      <w:color w:val="000000"/>
-      <w:sz w:val="24"/>
-      <w:szCs w:val="24"/>
-    </w:rPr>
-  </w:style>
-  <w:style w:type="character" w:customStyle="1" w:styleId="Heading2Char">
-    <w:name w:val="Heading 2 Char"/>
-    <w:basedOn w:val="DefaultParagraphFont"/>
-    <w:link w:val="Heading2"/>
-    <w:uiPriority w:val="9"/>
-    <w:rsid w:val="00FF381F"/>
-    <w:rPr>
-      <w:rFonts w:ascii="Garamond" w:eastAsiaTheme="majorEastAsia" w:hAnsi="Garamond" w:cstheme="majorBidi"/>
-      <w:b/>
-      <w:bCs/>
-      <w:sz w:val="32"/>
-      <w:szCs w:val="26"/>
-      <w:lang w:val="en-CA"/>
-    </w:rPr>
-  </w:style>
-  <w:style w:type="paragraph" w:customStyle="1" w:styleId="Heading2non-TOC">
-    <w:name w:val="Heading 2 non-TOC"/>
-    <w:basedOn w:val="Heading2"/>
-    <w:link w:val="Heading2non-TOCChar"/>
-    <w:qFormat/>
-    <w:rsid w:val="00FF381F"/>
-    <w:pPr>
-      <w:pageBreakBefore w:val="0"/>
-      <w:spacing w:before="0"/>
-      <w:outlineLvl w:val="9"/>
-    </w:pPr>
-    <w:rPr>
-      <w:rFonts w:ascii="FreeSerifAvvaShenouda" w:hAnsi="FreeSerifAvvaShenouda" w:cs="FreeSerifAvvaShenouda"/>
-      <w:noProof/>
-    </w:rPr>
-  </w:style>
-  <w:style w:type="character" w:customStyle="1" w:styleId="Heading2non-TOCChar">
-    <w:name w:val="Heading 2 non-TOC Char"/>
-    <w:basedOn w:val="Heading2Char"/>
-    <w:link w:val="Heading2non-TOC"/>
-    <w:rsid w:val="00FF381F"/>
-    <w:rPr>
-      <w:rFonts w:ascii="FreeSerifAvvaShenouda" w:eastAsiaTheme="majorEastAsia" w:hAnsi="FreeSerifAvvaShenouda" w:cs="FreeSerifAvvaShenouda"/>
-      <w:b/>
-      <w:bCs/>
-      <w:noProof/>
-      <w:sz w:val="32"/>
-      <w:szCs w:val="26"/>
-      <w:lang w:val="en-CA"/>
-    </w:rPr>
-  </w:style>
-  <w:style w:type="character" w:customStyle="1" w:styleId="Heading4Char">
-    <w:name w:val="Heading 4 Char"/>
-    <w:basedOn w:val="DefaultParagraphFont"/>
-    <w:link w:val="Heading4"/>
-    <w:uiPriority w:val="9"/>
-    <w:rsid w:val="00FF381F"/>
-    <w:rPr>
-      <w:rFonts w:asciiTheme="majorHAnsi" w:eastAsiaTheme="majorEastAsia" w:hAnsiTheme="majorHAnsi" w:cstheme="majorBidi"/>
-      <w:b/>
-      <w:bCs/>
-      <w:i/>
-      <w:iCs/>
-      <w:color w:val="4F81BD" w:themeColor="accent1"/>
-    </w:rPr>
-  </w:style>
-  <w:style w:type="paragraph" w:customStyle="1" w:styleId="Heading3non-TOC">
-    <w:name w:val="Heading 3 non-TOC"/>
-    <w:basedOn w:val="Heading3"/>
-    <w:link w:val="Heading3non-TOCChar"/>
-    <w:qFormat/>
-    <w:rsid w:val="00FF381F"/>
-    <w:pPr>
-      <w:spacing w:before="0" w:after="240" w:line="276" w:lineRule="auto"/>
-      <w:jc w:val="center"/>
-      <w:outlineLvl w:val="9"/>
-    </w:pPr>
-    <w:rPr>
-      <w:rFonts w:ascii="FreeSerifAvvaShenouda" w:hAnsi="FreeSerifAvvaShenouda" w:cs="FreeSerifAvvaShenouda"/>
-      <w:color w:val="auto"/>
-      <w:sz w:val="28"/>
-      <w:lang w:val="en-CA"/>
-    </w:rPr>
-  </w:style>
-  <w:style w:type="character" w:customStyle="1" w:styleId="Heading3non-TOCChar">
-    <w:name w:val="Heading 3 non-TOC Char"/>
-    <w:basedOn w:val="Heading3Char"/>
-    <w:link w:val="Heading3non-TOC"/>
-    <w:rsid w:val="00FF381F"/>
-    <w:rPr>
-      <w:rFonts w:ascii="FreeSerifAvvaShenouda" w:eastAsiaTheme="majorEastAsia" w:hAnsi="FreeSerifAvvaShenouda" w:cs="FreeSerifAvvaShenouda"/>
-      <w:b/>
-      <w:bCs/>
-      <w:color w:val="4F81BD" w:themeColor="accent1"/>
-      <w:sz w:val="28"/>
-      <w:lang w:val="en-CA"/>
-    </w:rPr>
-  </w:style>
-  <w:style w:type="character" w:customStyle="1" w:styleId="Heading3Char">
-    <w:name w:val="Heading 3 Char"/>
-    <w:basedOn w:val="DefaultParagraphFont"/>
-    <w:link w:val="Heading3"/>
-    <w:uiPriority w:val="9"/>
-    <w:semiHidden/>
-    <w:rsid w:val="00FF381F"/>
-    <w:rPr>
-      <w:rFonts w:asciiTheme="majorHAnsi" w:eastAsiaTheme="majorEastAsia" w:hAnsiTheme="majorHAnsi" w:cstheme="majorBidi"/>
-      <w:b/>
-      <w:bCs/>
-      <w:color w:val="4F81BD" w:themeColor="accent1"/>
-    </w:rPr>
-  </w:style>
-  <w:style w:type="character" w:styleId="CommentReference">
-    <w:name w:val="annotation reference"/>
-    <w:basedOn w:val="DefaultParagraphFont"/>
-    <w:semiHidden/>
-    <w:unhideWhenUsed/>
-    <w:rsid w:val="00F75DA5"/>
-    <w:rPr>
-      <w:sz w:val="16"/>
-      <w:szCs w:val="16"/>
-    </w:rPr>
-  </w:style>
-  <w:style w:type="paragraph" w:styleId="CommentText">
-    <w:name w:val="annotation text"/>
-    <w:basedOn w:val="Normal"/>
-    <w:link w:val="CommentTextChar"/>
-    <w:semiHidden/>
-    <w:unhideWhenUsed/>
-    <w:rsid w:val="00F75DA5"/>
-    <w:pPr>
-      <w:spacing w:line="240" w:lineRule="auto"/>
-    </w:pPr>
-    <w:rPr>
-      <w:rFonts w:ascii="Garamond" w:hAnsi="Garamond"/>
-      <w:sz w:val="20"/>
-      <w:szCs w:val="20"/>
-      <w:lang w:val="en-CA"/>
-    </w:rPr>
-  </w:style>
-  <w:style w:type="character" w:customStyle="1" w:styleId="CommentTextChar">
-    <w:name w:val="Comment Text Char"/>
-    <w:basedOn w:val="DefaultParagraphFont"/>
-    <w:link w:val="CommentText"/>
-    <w:uiPriority w:val="99"/>
-    <w:semiHidden/>
-    <w:rsid w:val="00F75DA5"/>
-    <w:rPr>
-      <w:rFonts w:ascii="Garamond" w:hAnsi="Garamond"/>
-      <w:sz w:val="20"/>
-      <w:szCs w:val="20"/>
-      <w:lang w:val="en-CA"/>
-    </w:rPr>
-  </w:style>
-  <w:style w:type="paragraph" w:customStyle="1" w:styleId="CopticInd">
-    <w:name w:val="CopticInd"/>
-    <w:basedOn w:val="Normal"/>
-    <w:link w:val="CopticIndChar"/>
-    <w:qFormat/>
-    <w:rsid w:val="00F75DA5"/>
-    <w:pPr>
-      <w:spacing w:after="0" w:line="360" w:lineRule="exact"/>
-      <w:ind w:firstLine="144"/>
-      <w:jc w:val="left"/>
-    </w:pPr>
-    <w:rPr>
-      <w:rFonts w:ascii="FreeSerifAvvaShenouda" w:hAnsi="FreeSerifAvvaShenouda" w:cs="Calibri"/>
-      <w:noProof/>
-      <w:sz w:val="24"/>
-    </w:rPr>
-  </w:style>
-  <w:style w:type="character" w:customStyle="1" w:styleId="CopticIndChar">
-    <w:name w:val="CopticInd Char"/>
-    <w:basedOn w:val="DefaultParagraphFont"/>
-    <w:link w:val="CopticInd"/>
-    <w:rsid w:val="00F75DA5"/>
-    <w:rPr>
-      <w:rFonts w:ascii="FreeSerifAvvaShenouda" w:hAnsi="FreeSerifAvvaShenouda" w:cs="Calibri"/>
-      <w:noProof/>
-      <w:sz w:val="24"/>
-    </w:rPr>
-  </w:style>
-  <w:style w:type="paragraph" w:customStyle="1" w:styleId="EngInd">
-    <w:name w:val="EngInd"/>
-    <w:basedOn w:val="Normal"/>
-    <w:link w:val="EngIndChar"/>
-    <w:qFormat/>
-    <w:rsid w:val="00F75DA5"/>
-    <w:pPr>
-      <w:spacing w:after="0" w:line="360" w:lineRule="exact"/>
-      <w:ind w:firstLine="144"/>
-      <w:contextualSpacing/>
-      <w:jc w:val="left"/>
-    </w:pPr>
-    <w:rPr>
-      <w:rFonts w:ascii="Garamond" w:eastAsia="Times New Roman" w:hAnsi="Garamond" w:cs="Times New Roman"/>
-      <w:color w:val="000000"/>
-      <w:sz w:val="24"/>
-      <w:szCs w:val="24"/>
-    </w:rPr>
-  </w:style>
-  <w:style w:type="character" w:customStyle="1" w:styleId="EngIndChar">
-    <w:name w:val="EngInd Char"/>
-    <w:basedOn w:val="DefaultParagraphFont"/>
-    <w:link w:val="EngInd"/>
-    <w:rsid w:val="00F75DA5"/>
-    <w:rPr>
-      <w:rFonts w:ascii="Garamond" w:eastAsia="Times New Roman" w:hAnsi="Garamond" w:cs="Times New Roman"/>
-      <w:color w:val="000000"/>
-      <w:sz w:val="24"/>
-      <w:szCs w:val="24"/>
-    </w:rPr>
-  </w:style>
-  <w:style w:type="paragraph" w:styleId="Title">
-    <w:name w:val="Title"/>
-    <w:basedOn w:val="Normal"/>
-    <w:next w:val="Normal"/>
-    <w:link w:val="TitleChar"/>
-    <w:uiPriority w:val="10"/>
-    <w:qFormat/>
-    <w:rsid w:val="00F75DA5"/>
-    <w:pPr>
-      <w:framePr w:wrap="around" w:vAnchor="text" w:hAnchor="text" w:y="1"/>
-      <w:pBdr>
-        <w:bottom w:val="single" w:sz="8" w:space="4" w:color="4F81BD" w:themeColor="accent1"/>
-      </w:pBdr>
-      <w:spacing w:after="300" w:line="480" w:lineRule="auto"/>
-      <w:contextualSpacing/>
-      <w:jc w:val="center"/>
-    </w:pPr>
-    <w:rPr>
-      <w:rFonts w:asciiTheme="majorHAnsi" w:eastAsiaTheme="majorEastAsia" w:hAnsiTheme="majorHAnsi" w:cstheme="majorBidi"/>
-      <w:spacing w:val="5"/>
-      <w:kern w:val="28"/>
-      <w:sz w:val="52"/>
-      <w:szCs w:val="52"/>
-      <w:lang w:val="en-CA"/>
-    </w:rPr>
-  </w:style>
-  <w:style w:type="character" w:customStyle="1" w:styleId="TitleChar">
-    <w:name w:val="Title Char"/>
-    <w:basedOn w:val="DefaultParagraphFont"/>
-    <w:link w:val="Title"/>
-    <w:uiPriority w:val="10"/>
-    <w:rsid w:val="00F75DA5"/>
-    <w:rPr>
-      <w:rFonts w:asciiTheme="majorHAnsi" w:eastAsiaTheme="majorEastAsia" w:hAnsiTheme="majorHAnsi" w:cstheme="majorBidi"/>
-      <w:spacing w:val="5"/>
-      <w:kern w:val="28"/>
-      <w:sz w:val="52"/>
-      <w:szCs w:val="52"/>
-      <w:lang w:val="en-CA"/>
-    </w:rPr>
-  </w:style>
-  <w:style w:type="paragraph" w:styleId="CommentSubject">
-    <w:name w:val="annotation subject"/>
-    <w:basedOn w:val="CommentText"/>
-    <w:next w:val="CommentText"/>
-    <w:link w:val="CommentSubjectChar"/>
-    <w:uiPriority w:val="99"/>
-    <w:semiHidden/>
-    <w:unhideWhenUsed/>
-    <w:rsid w:val="004F6B02"/>
-    <w:rPr>
-      <w:rFonts w:ascii="Times New Roman" w:hAnsi="Times New Roman"/>
-      <w:b/>
-      <w:bCs/>
-      <w:lang w:val="en-US"/>
-    </w:rPr>
-  </w:style>
-  <w:style w:type="character" w:customStyle="1" w:styleId="CommentSubjectChar">
-    <w:name w:val="Comment Subject Char"/>
-    <w:basedOn w:val="CommentTextChar"/>
-    <w:link w:val="CommentSubject"/>
-    <w:uiPriority w:val="99"/>
-    <w:semiHidden/>
-    <w:rsid w:val="004F6B02"/>
-    <w:rPr>
-      <w:rFonts w:ascii="Times New Roman" w:hAnsi="Times New Roman"/>
-      <w:b/>
-      <w:bCs/>
-      <w:sz w:val="20"/>
-      <w:szCs w:val="20"/>
-      <w:lang w:val="en-CA"/>
-    </w:rPr>
-  </w:style>
-  <w:style w:type="paragraph" w:customStyle="1" w:styleId="EngIndEnd">
-    <w:name w:val="EngIndEnd"/>
-    <w:basedOn w:val="Normal"/>
-    <w:link w:val="EngIndEndChar"/>
-    <w:qFormat/>
-    <w:rsid w:val="007704BE"/>
-    <w:pPr>
-      <w:spacing w:after="360" w:line="360" w:lineRule="exact"/>
-      <w:ind w:firstLine="144"/>
-      <w:jc w:val="left"/>
-    </w:pPr>
-    <w:rPr>
-      <w:rFonts w:ascii="Garamond" w:hAnsi="Garamond" w:cs="Times New Roman"/>
-      <w:color w:val="000000"/>
-      <w:sz w:val="24"/>
-      <w:szCs w:val="24"/>
-    </w:rPr>
-  </w:style>
-  <w:style w:type="character" w:customStyle="1" w:styleId="EngIndEndChar">
-    <w:name w:val="EngIndEnd Char"/>
-    <w:basedOn w:val="DefaultParagraphFont"/>
-    <w:link w:val="EngIndEnd"/>
-    <w:rsid w:val="007704BE"/>
-    <w:rPr>
-      <w:rFonts w:ascii="Garamond" w:hAnsi="Garamond" w:cs="Times New Roman"/>
-      <w:color w:val="000000"/>
-      <w:sz w:val="24"/>
-      <w:szCs w:val="24"/>
-    </w:rPr>
-  </w:style>
-  <w:style w:type="paragraph" w:customStyle="1" w:styleId="CoptIndEnd">
-    <w:name w:val="CoptIndEnd"/>
-    <w:basedOn w:val="Normal"/>
-    <w:link w:val="CoptIndEndChar"/>
-    <w:qFormat/>
-    <w:rsid w:val="007704BE"/>
-    <w:pPr>
-      <w:spacing w:after="360" w:line="360" w:lineRule="exact"/>
-      <w:ind w:firstLine="144"/>
-      <w:jc w:val="left"/>
-    </w:pPr>
-    <w:rPr>
-      <w:rFonts w:ascii="FreeSerifAvvaShenouda" w:hAnsi="FreeSerifAvvaShenouda" w:cs="Calibri"/>
-      <w:noProof/>
-      <w:sz w:val="24"/>
-    </w:rPr>
-  </w:style>
-  <w:style w:type="character" w:customStyle="1" w:styleId="CoptIndEndChar">
-    <w:name w:val="CoptIndEnd Char"/>
-    <w:basedOn w:val="DefaultParagraphFont"/>
-    <w:link w:val="CoptIndEnd"/>
-    <w:rsid w:val="007704BE"/>
-    <w:rPr>
-      <w:rFonts w:ascii="FreeSerifAvvaShenouda" w:hAnsi="FreeSerifAvvaShenouda" w:cs="Calibri"/>
-      <w:noProof/>
-      <w:sz w:val="24"/>
-    </w:rPr>
-  </w:style>
-  <w:style w:type="paragraph" w:customStyle="1" w:styleId="EnglishHangEndNoCoptic">
-    <w:name w:val="English Hang End No Coptic"/>
-    <w:basedOn w:val="Normal"/>
-    <w:qFormat/>
-    <w:rsid w:val="005F6E4D"/>
-    <w:pPr>
-      <w:spacing w:after="240" w:line="240" w:lineRule="auto"/>
-      <w:ind w:left="432" w:hanging="432"/>
-      <w:jc w:val="left"/>
-    </w:pPr>
-    <w:rPr>
-      <w:rFonts w:ascii="Garamond" w:eastAsia="Times New Roman" w:hAnsi="Garamond" w:cs="Times New Roman"/>
-      <w:color w:val="000000"/>
-      <w:sz w:val="24"/>
-      <w:szCs w:val="24"/>
-    </w:rPr>
-  </w:style>
-  <w:style w:type="paragraph" w:customStyle="1" w:styleId="EnglishHangNoCoptic">
-    <w:name w:val="English Hang No Coptic"/>
-    <w:basedOn w:val="Normal"/>
-    <w:qFormat/>
-    <w:rsid w:val="005F6E4D"/>
-    <w:pPr>
-      <w:spacing w:after="0" w:line="240" w:lineRule="auto"/>
-      <w:ind w:left="432" w:hanging="432"/>
-      <w:jc w:val="left"/>
-    </w:pPr>
-    <w:rPr>
-      <w:rFonts w:ascii="Garamond" w:hAnsi="Garamond" w:cs="Times New Roman"/>
-      <w:color w:val="000000"/>
-      <w:sz w:val="24"/>
-      <w:szCs w:val="24"/>
-    </w:rPr>
-  </w:style>
-  <w:style w:type="character" w:styleId="FootnoteReference">
-    <w:name w:val="footnote reference"/>
-    <w:basedOn w:val="DefaultParagraphFont"/>
-    <w:uiPriority w:val="99"/>
-    <w:rsid w:val="005F6E4D"/>
-    <w:rPr>
-      <w:vertAlign w:val="superscript"/>
-    </w:rPr>
-  </w:style>
-  <w:style w:type="paragraph" w:styleId="FootnoteText">
-    <w:name w:val="footnote text"/>
-    <w:basedOn w:val="Normal"/>
-    <w:link w:val="FootnoteTextChar"/>
-    <w:uiPriority w:val="99"/>
-    <w:rsid w:val="005F6E4D"/>
-    <w:pPr>
-      <w:widowControl w:val="0"/>
-      <w:spacing w:after="0" w:line="240" w:lineRule="auto"/>
-      <w:jc w:val="left"/>
-    </w:pPr>
-    <w:rPr>
-      <w:rFonts w:ascii="Cambria" w:eastAsia="Times New Roman" w:hAnsi="Cambria" w:cs="Times New Roman"/>
-      <w:sz w:val="24"/>
-      <w:szCs w:val="20"/>
-    </w:rPr>
-  </w:style>
-  <w:style w:type="character" w:customStyle="1" w:styleId="FootnoteTextChar">
-    <w:name w:val="Footnote Text Char"/>
-    <w:basedOn w:val="DefaultParagraphFont"/>
-    <w:link w:val="FootnoteText"/>
-    <w:uiPriority w:val="99"/>
-    <w:rsid w:val="005F6E4D"/>
-    <w:rPr>
-      <w:rFonts w:ascii="Cambria" w:eastAsia="Times New Roman" w:hAnsi="Cambria" w:cs="Times New Roman"/>
-      <w:sz w:val="24"/>
-      <w:szCs w:val="20"/>
-    </w:rPr>
-  </w:style>
-  <w:style w:type="paragraph" w:customStyle="1" w:styleId="Rubric">
-    <w:name w:val="Rubric"/>
-    <w:basedOn w:val="Normal"/>
-    <w:qFormat/>
-    <w:rsid w:val="00D75F07"/>
-    <w:pPr>
-      <w:spacing w:line="276" w:lineRule="auto"/>
-    </w:pPr>
-    <w:rPr>
-      <w:rFonts w:ascii="Garamond" w:hAnsi="Garamond"/>
-      <w:i/>
-      <w:sz w:val="24"/>
-      <w:lang w:val="en-CA"/>
-    </w:rPr>
-  </w:style>
-  <w:style w:type="paragraph" w:customStyle="1" w:styleId="footnote">
-    <w:name w:val="footnote"/>
-    <w:basedOn w:val="FootnoteText"/>
-    <w:link w:val="footnoteChar"/>
-    <w:qFormat/>
-    <w:rsid w:val="00D75F07"/>
-    <w:rPr>
-      <w:rFonts w:ascii="Garamond" w:hAnsi="Garamond"/>
-      <w:sz w:val="18"/>
-    </w:rPr>
-  </w:style>
-  <w:style w:type="character" w:customStyle="1" w:styleId="footnoteChar">
-    <w:name w:val="footnote Char"/>
-    <w:basedOn w:val="FootnoteTextChar"/>
-    <w:link w:val="footnote"/>
-    <w:rsid w:val="00D75F07"/>
-    <w:rPr>
-      <w:rFonts w:ascii="Garamond" w:eastAsia="Times New Roman" w:hAnsi="Garamond" w:cs="Times New Roman"/>
-      <w:sz w:val="18"/>
-      <w:szCs w:val="20"/>
-    </w:rPr>
-  </w:style>
-</w:styles>
-</file>
-
-<file path=word/stylesWithEffects.xml><?xml version="1.0" encoding="utf-8"?>
-<w:styles xmlns:wpc="http://schemas.microsoft.com/office/word/2010/wordprocessingCanvas" xmlns:mc="http://schemas.openxmlformats.org/markup-compatibility/2006" xmlns:o="urn:schemas-microsoft-com:office:office" xmlns:r="http://schemas.openxmlformats.org/officeDocument/2006/relationships" xmlns:m="http://schemas.openxmlformats.org/officeDocument/2006/math" xmlns:v="urn:schemas-microsoft-com:vml" xmlns:wp14="http://schemas.microsoft.com/office/word/2010/wordprocessingDrawing" xmlns:wp="http://schemas.openxmlformats.org/drawingml/2006/wordprocessingDrawing" xmlns:w10="urn:schemas-microsoft-com:office:word" xmlns:w="http://schemas.openxmlformats.org/wordprocessingml/2006/main" xmlns:w14="http://schemas.microsoft.com/office/word/2010/wordml" xmlns:wpg="http://schemas.microsoft.com/office/word/2010/wordprocessingGroup" xmlns:wpi="http://schemas.microsoft.com/office/word/2010/wordprocessingInk" xmlns:wne="http://schemas.microsoft.com/office/word/2006/wordml" xmlns:wps="http://schemas.microsoft.com/office/word/2010/wordprocessingShape" mc:Ignorable="w14 wp14">
-  <w:docDefaults>
-    <w:rPrDefault>
-      <w:rPr>
-        <w:rFonts w:asciiTheme="minorHAnsi" w:eastAsiaTheme="minorHAnsi" w:hAnsiTheme="minorHAnsi" w:cstheme="minorBidi"/>
-        <w:sz w:val="22"/>
-        <w:szCs w:val="22"/>
-        <w:lang w:val="en-US" w:eastAsia="en-US" w:bidi="ar-SA"/>
-      </w:rPr>
-    </w:rPrDefault>
-    <w:pPrDefault>
-      <w:pPr>
-        <w:spacing w:after="200" w:line="276" w:lineRule="auto"/>
-      </w:pPr>
-    </w:pPrDefault>
-  </w:docDefaults>
-  <w:latentStyles w:defLockedState="0" w:defUIPriority="99" w:defSemiHidden="1" w:defUnhideWhenUsed="1" w:defQFormat="0" w:count="267">
-    <w:lsdException w:name="Normal" w:semiHidden="0" w:uiPriority="0" w:unhideWhenUsed="0" w:qFormat="1"/>
-    <w:lsdException w:name="heading 1" w:semiHidden="0" w:uiPriority="9" w:unhideWhenUsed="0" w:qFormat="1"/>
-    <w:lsdException w:name="heading 2" w:uiPriority="9" w:qFormat="1"/>
-    <w:lsdException w:name="heading 3" w:uiPriority="9" w:qFormat="1"/>
-    <w:lsdException w:name="heading 4" w:uiPriority="9" w:qFormat="1"/>
-    <w:lsdException w:name="heading 5" w:uiPriority="9" w:qFormat="1"/>
-    <w:lsdException w:name="heading 6" w:uiPriority="9" w:qFormat="1"/>
-    <w:lsdException w:name="heading 7" w:uiPriority="9" w:qFormat="1"/>
-    <w:lsdException w:name="heading 8" w:uiPriority="9" w:qFormat="1"/>
-    <w:lsdException w:name="heading 9" w:uiPriority="9" w:qFormat="1"/>
-    <w:lsdException w:name="toc 1" w:uiPriority="39"/>
-    <w:lsdException w:name="toc 2" w:uiPriority="39"/>
-    <w:lsdException w:name="toc 3" w:uiPriority="39"/>
-    <w:lsdException w:name="toc 4" w:uiPriority="39"/>
-    <w:lsdException w:name="toc 5" w:uiPriority="39"/>
-    <w:lsdException w:name="toc 6" w:uiPriority="39"/>
-    <w:lsdException w:name="toc 7" w:uiPriority="39"/>
-    <w:lsdException w:name="toc 8" w:uiPriority="39"/>
-    <w:lsdException w:name="toc 9" w:uiPriority="39"/>
-    <w:lsdException w:name="annotation text" w:uiPriority="0"/>
-    <w:lsdException w:name="caption" w:uiPriority="35" w:qFormat="1"/>
-    <w:lsdException w:name="annotation reference" w:uiPriority="0"/>
-    <w:lsdException w:name="Title" w:semiHidden="0" w:uiPriority="10" w:unhideWhenUsed="0" w:qFormat="1"/>
-    <w:lsdException w:name="Default Paragraph Font" w:uiPriority="1"/>
-    <w:lsdException w:name="Subtitle" w:semiHidden="0" w:uiPriority="11" w:unhideWhenUsed="0" w:qFormat="1"/>
-    <w:lsdException w:name="Strong" w:semiHidden="0" w:uiPriority="22" w:unhideWhenUsed="0" w:qFormat="1"/>
-    <w:lsdException w:name="Emphasis" w:semiHidden="0" w:uiPriority="20" w:unhideWhenUsed="0" w:qFormat="1"/>
-    <w:lsdException w:name="Table Grid" w:semiHidden="0" w:uiPriority="59" w:unhideWhenUsed="0"/>
-    <w:lsdException w:name="Placeholder Text" w:unhideWhenUsed="0"/>
-    <w:lsdException w:name="No Spacing" w:semiHidden="0" w:uiPriority="1" w:unhideWhenUsed="0" w:qFormat="1"/>
-    <w:lsdException w:name="Light Shading" w:semiHidden="0" w:uiPriority="60" w:unhideWhenUsed="0"/>
-    <w:lsdException w:name="Light List" w:semiHidden="0" w:uiPriority="61" w:unhideWhenUsed="0"/>
-    <w:lsdException w:name="Light Grid" w:semiHidden="0" w:uiPriority="62" w:unhideWhenUsed="0"/>
-    <w:lsdException w:name="Medium Shading 1" w:semiHidden="0" w:uiPriority="63" w:unhideWhenUsed="0"/>
-    <w:lsdException w:name="Medium Shading 2" w:semiHidden="0" w:uiPriority="64" w:unhideWhenUsed="0"/>
-    <w:lsdException w:name="Medium List 1" w:semiHidden="0" w:uiPriority="65" w:unhideWhenUsed="0"/>
-    <w:lsdException w:name="Medium List 2" w:semiHidden="0" w:uiPriority="66" w:unhideWhenUsed="0"/>
-    <w:lsdException w:name="Medium Grid 1" w:semiHidden="0" w:uiPriority="67" w:unhideWhenUsed="0"/>
-    <w:lsdException w:name="Medium Grid 2" w:semiHidden="0" w:uiPriority="68" w:unhideWhenUsed="0"/>
-    <w:lsdException w:name="Medium Grid 3" w:semiHidden="0" w:uiPriority="69" w:unhideWhenUsed="0"/>
-    <w:lsdException w:name="Dark List" w:semiHidden="0" w:uiPriority="70" w:unhideWhenUsed="0"/>
-    <w:lsdException w:name="Colorful Shading" w:semiHidden="0" w:uiPriority="71" w:unhideWhenUsed="0"/>
-    <w:lsdException w:name="Colorful List" w:semiHidden="0" w:uiPriority="72" w:unhideWhenUsed="0"/>
-    <w:lsdException w:name="Colorful Grid" w:semiHidden="0" w:uiPriority="73" w:unhideWhenUsed="0"/>
-    <w:lsdException w:name="Light Shading Accent 1" w:semiHidden="0" w:uiPriority="60" w:unhideWhenUsed="0"/>
-    <w:lsdException w:name="Light List Accent 1" w:semiHidden="0" w:uiPriority="61" w:unhideWhenUsed="0"/>
-    <w:lsdException w:name="Light Grid Accent 1" w:semiHidden="0" w:uiPriority="62" w:unhideWhenUsed="0"/>
-    <w:lsdException w:name="Medium Shading 1 Accent 1" w:semiHidden="0" w:uiPriority="63" w:unhideWhenUsed="0"/>
-    <w:lsdException w:name="Medium Shading 2 Accent 1" w:semiHidden="0" w:uiPriority="64" w:unhideWhenUsed="0"/>
-    <w:lsdException w:name="Medium List 1 Accent 1" w:semiHidden="0" w:uiPriority="65" w:unhideWhenUsed="0"/>
-    <w:lsdException w:name="Revision" w:unhideWhenUsed="0"/>
-    <w:lsdException w:name="List Paragraph" w:semiHidden="0" w:uiPriority="34" w:unhideWhenUsed="0" w:qFormat="1"/>
-    <w:lsdException w:name="Quote" w:semiHidden="0" w:uiPriority="29" w:unhideWhenUsed="0" w:qFormat="1"/>
-    <w:lsdException w:name="Intense Quote" w:semiHidden="0" w:uiPriority="30" w:unhideWhenUsed="0" w:qFormat="1"/>
-    <w:lsdException w:name="Medium List 2 Accent 1" w:semiHidden="0" w:uiPriority="66" w:unhideWhenUsed="0"/>
-    <w:lsdException w:name="Medium Grid 1 Accent 1" w:semiHidden="0" w:uiPriority="67" w:unhideWhenUsed="0"/>
-    <w:lsdException w:name="Medium Grid 2 Accent 1" w:semiHidden="0" w:uiPriority="68" w:unhideWhenUsed="0"/>
-    <w:lsdException w:name="Medium Grid 3 Accent 1" w:semiHidden="0" w:uiPriority="69" w:unhideWhenUsed="0"/>
-    <w:lsdException w:name="Dark List Accent 1" w:semiHidden="0" w:uiPriority="70" w:unhideWhenUsed="0"/>
-    <w:lsdException w:name="Colorful Shading Accent 1" w:semiHidden="0" w:uiPriority="71" w:unhideWhenUsed="0"/>
-    <w:lsdException w:name="Colorful List Accent 1" w:semiHidden="0" w:uiPriority="72" w:unhideWhenUsed="0"/>
-    <w:lsdException w:name="Colorful Grid Accent 1" w:semiHidden="0" w:uiPriority="73" w:unhideWhenUsed="0"/>
-    <w:lsdException w:name="Light Shading Accent 2" w:semiHidden="0" w:uiPriority="60" w:unhideWhenUsed="0"/>
-    <w:lsdException w:name="Light List Accent 2" w:semiHidden="0" w:uiPriority="61" w:unhideWhenUsed="0"/>
-    <w:lsdException w:name="Light Grid Accent 2" w:semiHidden="0" w:uiPriority="62" w:unhideWhenUsed="0"/>
-    <w:lsdException w:name="Medium Shading 1 Accent 2" w:semiHidden="0" w:uiPriority="63" w:unhideWhenUsed="0"/>
-    <w:lsdException w:name="Medium Shading 2 Accent 2" w:semiHidden="0" w:uiPriority="64" w:unhideWhenUsed="0"/>
-    <w:lsdException w:name="Medium List 1 Accent 2" w:semiHidden="0" w:uiPriority="65" w:unhideWhenUsed="0"/>
-    <w:lsdException w:name="Medium List 2 Accent 2" w:semiHidden="0" w:uiPriority="66" w:unhideWhenUsed="0"/>
-    <w:lsdException w:name="Medium Grid 1 Accent 2" w:semiHidden="0" w:uiPriority="67" w:unhideWhenUsed="0"/>
-    <w:lsdException w:name="Medium Grid 2 Accent 2" w:semiHidden="0" w:uiPriority="68" w:unhideWhenUsed="0"/>
-    <w:lsdException w:name="Medium Grid 3 Accent 2" w:semiHidden="0" w:uiPriority="69" w:unhideWhenUsed="0"/>
-    <w:lsdException w:name="Dark List Accent 2" w:semiHidden="0" w:uiPriority="70" w:unhideWhenUsed="0"/>
-    <w:lsdException w:name="Colorful Shading Accent 2" w:semiHidden="0" w:uiPriority="71" w:unhideWhenUsed="0"/>
-    <w:lsdException w:name="Colorful List Accent 2" w:semiHidden="0" w:uiPriority="72" w:unhideWhenUsed="0"/>
-    <w:lsdException w:name="Colorful Grid Accent 2" w:semiHidden="0" w:uiPriority="73" w:unhideWhenUsed="0"/>
-    <w:lsdException w:name="Light Shading Accent 3" w:semiHidden="0" w:uiPriority="60" w:unhideWhenUsed="0"/>
-    <w:lsdException w:name="Light List Accent 3" w:semiHidden="0" w:uiPriority="61" w:unhideWhenUsed="0"/>
-    <w:lsdException w:name="Light Grid Accent 3" w:semiHidden="0" w:uiPriority="62" w:unhideWhenUsed="0"/>
-    <w:lsdException w:name="Medium Shading 1 Accent 3" w:semiHidden="0" w:uiPriority="63" w:unhideWhenUsed="0"/>
-    <w:lsdException w:name="Medium Shading 2 Accent 3" w:semiHidden="0" w:uiPriority="64" w:unhideWhenUsed="0"/>
-    <w:lsdException w:name="Medium List 1 Accent 3" w:semiHidden="0" w:uiPriority="65" w:unhideWhenUsed="0"/>
-    <w:lsdException w:name="Medium List 2 Accent 3" w:semiHidden="0" w:uiPriority="66" w:unhideWhenUsed="0"/>
-    <w:lsdException w:name="Medium Grid 1 Accent 3" w:semiHidden="0" w:uiPriority="67" w:unhideWhenUsed="0"/>
-    <w:lsdException w:name="Medium Grid 2 Accent 3" w:semiHidden="0" w:uiPriority="68" w:unhideWhenUsed="0"/>
-    <w:lsdException w:name="Medium Grid 3 Accent 3" w:semiHidden="0" w:uiPriority="69" w:unhideWhenUsed="0"/>
-    <w:lsdException w:name="Dark List Accent 3" w:semiHidden="0" w:uiPriority="70" w:unhideWhenUsed="0"/>
-    <w:lsdException w:name="Colorful Shading Accent 3" w:semiHidden="0" w:uiPriority="71" w:unhideWhenUsed="0"/>
-    <w:lsdException w:name="Colorful List Accent 3" w:semiHidden="0" w:uiPriority="72" w:unhideWhenUsed="0"/>
-    <w:lsdException w:name="Colorful Grid Accent 3" w:semiHidden="0" w:uiPriority="73" w:unhideWhenUsed="0"/>
-    <w:lsdException w:name="Light Shading Accent 4" w:semiHidden="0" w:uiPriority="60" w:unhideWhenUsed="0"/>
-    <w:lsdException w:name="Light List Accent 4" w:semiHidden="0" w:uiPriority="61" w:unhideWhenUsed="0"/>
-    <w:lsdException w:name="Light Grid Accent 4" w:semiHidden="0" w:uiPriority="62" w:unhideWhenUsed="0"/>
-    <w:lsdException w:name="Medium Shading 1 Accent 4" w:semiHidden="0" w:uiPriority="63" w:unhideWhenUsed="0"/>
-    <w:lsdException w:name="Medium Shading 2 Accent 4" w:semiHidden="0" w:uiPriority="64" w:unhideWhenUsed="0"/>
-    <w:lsdException w:name="Medium List 1 Accent 4" w:semiHidden="0" w:uiPriority="65" w:unhideWhenUsed="0"/>
-    <w:lsdException w:name="Medium List 2 Accent 4" w:semiHidden="0" w:uiPriority="66" w:unhideWhenUsed="0"/>
-    <w:lsdException w:name="Medium Grid 1 Accent 4" w:semiHidden="0" w:uiPriority="67" w:unhideWhenUsed="0"/>
-    <w:lsdException w:name="Medium Grid 2 Accent 4" w:semiHidden="0" w:uiPriority="68" w:unhideWhenUsed="0"/>
-    <w:lsdException w:name="Medium Grid 3 Accent 4" w:semiHidden="0" w:uiPriority="69" w:unhideWhenUsed="0"/>
-    <w:lsdException w:name="Dark List Accent 4" w:semiHidden="0" w:uiPriority="70" w:unhideWhenUsed="0"/>
-    <w:lsdException w:name="Colorful Shading Accent 4" w:semiHidden="0" w:uiPriority="71" w:unhideWhenUsed="0"/>
-    <w:lsdException w:name="Colorful List Accent 4" w:semiHidden="0" w:uiPriority="72" w:unhideWhenUsed="0"/>
-    <w:lsdException w:name="Colorful Grid Accent 4" w:semiHidden="0" w:uiPriority="73" w:unhideWhenUsed="0"/>
-    <w:lsdException w:name="Light Shading Accent 5" w:semiHidden="0" w:uiPriority="60" w:unhideWhenUsed="0"/>
-    <w:lsdException w:name="Light List Accent 5" w:semiHidden="0" w:uiPriority="61" w:unhideWhenUsed="0"/>
-    <w:lsdException w:name="Light Grid Accent 5" w:semiHidden="0" w:uiPriority="62" w:unhideWhenUsed="0"/>
-    <w:lsdException w:name="Medium Shading 1 Accent 5" w:semiHidden="0" w:uiPriority="63" w:unhideWhenUsed="0"/>
-    <w:lsdException w:name="Medium Shading 2 Accent 5" w:semiHidden="0" w:uiPriority="64" w:unhideWhenUsed="0"/>
-    <w:lsdException w:name="Medium List 1 Accent 5" w:semiHidden="0" w:uiPriority="65" w:unhideWhenUsed="0"/>
-    <w:lsdException w:name="Medium List 2 Accent 5" w:semiHidden="0" w:uiPriority="66" w:unhideWhenUsed="0"/>
-    <w:lsdException w:name="Medium Grid 1 Accent 5" w:semiHidden="0" w:uiPriority="67" w:unhideWhenUsed="0"/>
-    <w:lsdException w:name="Medium Grid 2 Accent 5" w:semiHidden="0" w:uiPriority="68" w:unhideWhenUsed="0"/>
-    <w:lsdException w:name="Medium Grid 3 Accent 5" w:semiHidden="0" w:uiPriority="69" w:unhideWhenUsed="0"/>
-    <w:lsdException w:name="Dark List Accent 5" w:semiHidden="0" w:uiPriority="70" w:unhideWhenUsed="0"/>
-    <w:lsdException w:name="Colorful Shading Accent 5" w:semiHidden="0" w:uiPriority="71" w:unhideWhenUsed="0"/>
-    <w:lsdException w:name="Colorful List Accent 5" w:semiHidden="0" w:uiPriority="72" w:unhideWhenUsed="0"/>
-    <w:lsdException w:name="Colorful Grid Accent 5" w:semiHidden="0" w:uiPriority="73" w:unhideWhenUsed="0"/>
-    <w:lsdException w:name="Light Shading Accent 6" w:semiHidden="0" w:uiPriority="60" w:unhideWhenUsed="0"/>
-    <w:lsdException w:name="Light List Accent 6" w:semiHidden="0" w:uiPriority="61" w:unhideWhenUsed="0"/>
-    <w:lsdException w:name="Light Grid Accent 6" w:semiHidden="0" w:uiPriority="62" w:unhideWhenUsed="0"/>
-    <w:lsdException w:name="Medium Shading 1 Accent 6" w:semiHidden="0" w:uiPriority="63" w:unhideWhenUsed="0"/>
-    <w:lsdException w:name="Medium Shading 2 Accent 6" w:semiHidden="0" w:uiPriority="64" w:unhideWhenUsed="0"/>
-    <w:lsdException w:name="Medium List 1 Accent 6" w:semiHidden="0" w:uiPriority="65" w:unhideWhenUsed="0"/>
-    <w:lsdException w:name="Medium List 2 Accent 6" w:semiHidden="0" w:uiPriority="66" w:unhideWhenUsed="0"/>
-    <w:lsdException w:name="Medium Grid 1 Accent 6" w:semiHidden="0" w:uiPriority="67" w:unhideWhenUsed="0"/>
-    <w:lsdException w:name="Medium Grid 2 Accent 6" w:semiHidden="0" w:uiPriority="68" w:unhideWhenUsed="0"/>
-    <w:lsdException w:name="Medium Grid 3 Accent 6" w:semiHidden="0" w:uiPriority="69" w:unhideWhenUsed="0"/>
-    <w:lsdException w:name="Dark List Accent 6" w:semiHidden="0" w:uiPriority="70" w:unhideWhenUsed="0"/>
-    <w:lsdException w:name="Colorful Shading Accent 6" w:semiHidden="0" w:uiPriority="71" w:unhideWhenUsed="0"/>
-    <w:lsdException w:name="Colorful List Accent 6" w:semiHidden="0" w:uiPriority="72" w:unhideWhenUsed="0"/>
-    <w:lsdException w:name="Colorful Grid Accent 6" w:semiHidden="0" w:uiPriority="73" w:unhideWhenUsed="0"/>
-    <w:lsdException w:name="Subtle Emphasis" w:semiHidden="0" w:uiPriority="19" w:unhideWhenUsed="0" w:qFormat="1"/>
-    <w:lsdException w:name="Intense Emphasis" w:semiHidden="0" w:uiPriority="21" w:unhideWhenUsed="0" w:qFormat="1"/>
-    <w:lsdException w:name="Subtle Reference" w:semiHidden="0" w:uiPriority="31" w:unhideWhenUsed="0" w:qFormat="1"/>
-    <w:lsdException w:name="Intense Reference" w:semiHidden="0" w:uiPriority="32" w:unhideWhenUsed="0" w:qFormat="1"/>
-    <w:lsdException w:name="Book Title" w:semiHidden="0" w:uiPriority="33" w:unhideWhenUsed="0" w:qFormat="1"/>
-    <w:lsdException w:name="Bibliography" w:uiPriority="37"/>
-    <w:lsdException w:name="TOC Heading" w:uiPriority="39" w:qFormat="1"/>
+  <w:latentStyles w:defLockedState="0" w:defUIPriority="99" w:defSemiHidden="0" w:defUnhideWhenUsed="0" w:defQFormat="0" w:count="371">
+    <w:lsdException w:name="Normal" w:uiPriority="0" w:qFormat="1"/>
+    <w:lsdException w:name="heading 1" w:uiPriority="9" w:qFormat="1"/>
+    <w:lsdException w:name="heading 2" w:semiHidden="1" w:uiPriority="9" w:unhideWhenUsed="1" w:qFormat="1"/>
+    <w:lsdException w:name="heading 3" w:semiHidden="1" w:uiPriority="9" w:unhideWhenUsed="1" w:qFormat="1"/>
+    <w:lsdException w:name="heading 4" w:semiHidden="1" w:uiPriority="9" w:unhideWhenUsed="1" w:qFormat="1"/>
+    <w:lsdException w:name="heading 5" w:semiHidden="1" w:uiPriority="9" w:unhideWhenUsed="1" w:qFormat="1"/>
+    <w:lsdException w:name="heading 6" w:semiHidden="1" w:uiPriority="9" w:unhideWhenUsed="1" w:qFormat="1"/>
+    <w:lsdException w:name="heading 7" w:semiHidden="1" w:uiPriority="9" w:unhideWhenUsed="1" w:qFormat="1"/>
+    <w:lsdException w:name="heading 8" w:semiHidden="1" w:uiPriority="9" w:unhideWhenUsed="1" w:qFormat="1"/>
+    <w:lsdException w:name="heading 9" w:semiHidden="1" w:uiPriority="9" w:unhideWhenUsed="1" w:qFormat="1"/>
+    <w:lsdException w:name="index 1" w:semiHidden="1" w:unhideWhenUsed="1"/>
+    <w:lsdException w:name="index 2" w:semiHidden="1" w:unhideWhenUsed="1"/>
+    <w:lsdException w:name="index 3" w:semiHidden="1" w:unhideWhenUsed="1"/>
+    <w:lsdException w:name="index 4" w:semiHidden="1" w:unhideWhenUsed="1"/>
+    <w:lsdException w:name="index 5" w:semiHidden="1" w:unhideWhenUsed="1"/>
+    <w:lsdException w:name="index 6" w:semiHidden="1" w:unhideWhenUsed="1"/>
+    <w:lsdException w:name="index 7" w:semiHidden="1" w:unhideWhenUsed="1"/>
+    <w:lsdException w:name="index 8" w:semiHidden="1" w:unhideWhenUsed="1"/>
+    <w:lsdException w:name="index 9" w:semiHidden="1" w:unhideWhenUsed="1"/>
+    <w:lsdException w:name="toc 1" w:semiHidden="1" w:uiPriority="39" w:unhideWhenUsed="1"/>
+    <w:lsdException w:name="toc 2" w:semiHidden="1" w:uiPriority="39" w:unhideWhenUsed="1"/>
+    <w:lsdException w:name="toc 3" w:semiHidden="1" w:uiPriority="39" w:unhideWhenUsed="1"/>
+    <w:lsdException w:name="toc 4" w:semiHidden="1" w:uiPriority="39" w:unhideWhenUsed="1"/>
+    <w:lsdException w:name="toc 5" w:semiHidden="1" w:uiPriority="39" w:unhideWhenUsed="1"/>
+    <w:lsdException w:name="toc 6" w:semiHidden="1" w:uiPriority="39" w:unhideWhenUsed="1"/>
+    <w:lsdException w:name="toc 7" w:semiHidden="1" w:uiPriority="39" w:unhideWhenUsed="1"/>
+    <w:lsdException w:name="toc 8" w:semiHidden="1" w:uiPriority="39" w:unhideWhenUsed="1"/>
+    <w:lsdException w:name="toc 9" w:semiHidden="1" w:uiPriority="39" w:unhideWhenUsed="1"/>
+    <w:lsdException w:name="Normal Indent" w:semiHidden="1" w:unhideWhenUsed="1"/>
+    <w:lsdException w:name="footnote text" w:semiHidden="1" w:unhideWhenUsed="1"/>
+    <w:lsdException w:name="annotation text" w:semiHidden="1" w:uiPriority="0" w:unhideWhenUsed="1"/>
+    <w:lsdException w:name="header" w:semiHidden="1" w:unhideWhenUsed="1"/>
+    <w:lsdException w:name="footer" w:semiHidden="1" w:unhideWhenUsed="1"/>
+    <w:lsdException w:name="index heading" w:semiHidden="1" w:unhideWhenUsed="1"/>
+    <w:lsdException w:name="caption" w:semiHidden="1" w:uiPriority="35" w:unhideWhenUsed="1" w:qFormat="1"/>
+    <w:lsdException w:name="table of figures" w:semiHidden="1" w:unhideWhenUsed="1"/>
+    <w:lsdException w:name="envelope address" w:semiHidden="1" w:unhideWhenUsed="1"/>
+    <w:lsdException w:name="envelope return" w:semiHidden="1" w:unhideWhenUsed="1"/>
+    <w:lsdException w:name="footnote reference" w:semiHidden="1" w:unhideWhenUsed="1"/>
+    <w:lsdException w:name="annotation reference" w:semiHidden="1" w:uiPriority="0" w:unhideWhenUsed="1"/>
+    <w:lsdException w:name="line number" w:semiHidden="1" w:unhideWhenUsed="1"/>
+    <w:lsdException w:name="page number" w:semiHidden="1" w:unhideWhenUsed="1"/>
+    <w:lsdException w:name="endnote reference" w:semiHidden="1" w:unhideWhenUsed="1"/>
+    <w:lsdException w:name="endnote text" w:semiHidden="1" w:unhideWhenUsed="1"/>
+    <w:lsdException w:name="table of authorities" w:semiHidden="1" w:unhideWhenUsed="1"/>
+    <w:lsdException w:name="macro" w:semiHidden="1" w:unhideWhenUsed="1"/>
+    <w:lsdException w:name="toa heading" w:semiHidden="1" w:unhideWhenUsed="1"/>
+    <w:lsdException w:name="List" w:semiHidden="1" w:unhideWhenUsed="1"/>
+    <w:lsdException w:name="List Bullet" w:semiHidden="1" w:unhideWhenUsed="1"/>
+    <w:lsdException w:name="List Number" w:semiHidden="1" w:unhideWhenUsed="1"/>
+    <w:lsdException w:name="List 2" w:semiHidden="1" w:unhideWhenUsed="1"/>
+    <w:lsdException w:name="List 3" w:semiHidden="1" w:unhideWhenUsed="1"/>
+    <w:lsdException w:name="List 4" w:semiHidden="1" w:unhideWhenUsed="1"/>
+    <w:lsdException w:name="List 5" w:semiHidden="1" w:unhideWhenUsed="1"/>
+    <w:lsdException w:name="List Bullet 2" w:semiHidden="1" w:unhideWhenUsed="1"/>
+    <w:lsdException w:name="List Bullet 3" w:semiHidden="1" w:unhideWhenUsed="1"/>
+    <w:lsdException w:name="List Bullet 4" w:semiHidden="1" w:unhideWhenUsed="1"/>
+    <w:lsdException w:name="List Bullet 5" w:semiHidden="1" w:unhideWhenUsed="1"/>
+    <w:lsdException w:name="List Number 2" w:semiHidden="1" w:unhideWhenUsed="1"/>
+    <w:lsdException w:name="List Number 3" w:semiHidden="1" w:unhideWhenUsed="1"/>
+    <w:lsdException w:name="List Number 4" w:semiHidden="1" w:unhideWhenUsed="1"/>
+    <w:lsdException w:name="List Number 5" w:semiHidden="1" w:unhideWhenUsed="1"/>
+    <w:lsdException w:name="Title" w:uiPriority="10" w:qFormat="1"/>
+    <w:lsdException w:name="Closing" w:semiHidden="1" w:unhideWhenUsed="1"/>
+    <w:lsdException w:name="Signature" w:semiHidden="1" w:unhideWhenUsed="1"/>
+    <w:lsdException w:name="Default Paragraph Font" w:semiHidden="1" w:uiPriority="1" w:unhideWhenUsed="1"/>
+    <w:lsdException w:name="Body Text" w:semiHidden="1" w:unhideWhenUsed="1"/>
+    <w:lsdException w:name="Body Text Indent" w:semiHidden="1" w:unhideWhenUsed="1"/>
+    <w:lsdException w:name="List Continue" w:semiHidden="1" w:unhideWhenUsed="1"/>
+    <w:lsdException w:name="List Continue 2" w:semiHidden="1" w:unhideWhenUsed="1"/>
+    <w:lsdException w:name="List Continue 3" w:semiHidden="1" w:unhideWhenUsed="1"/>
+    <w:lsdException w:name="List Continue 4" w:semiHidden="1" w:unhideWhenUsed="1"/>
+    <w:lsdException w:name="List Continue 5" w:semiHidden="1" w:unhideWhenUsed="1"/>
+    <w:lsdException w:name="Message Header" w:semiHidden="1" w:unhideWhenUsed="1"/>
+    <w:lsdException w:name="Subtitle" w:uiPriority="11" w:qFormat="1"/>
+    <w:lsdException w:name="Salutation" w:semiHidden="1" w:unhideWhenUsed="1"/>
+    <w:lsdException w:name="Date" w:semiHidden="1" w:unhideWhenUsed="1"/>
+    <w:lsdException w:name="Body Text First Indent" w:semiHidden="1" w:unhideWhenUsed="1"/>
+    <w:lsdException w:name="Body Text First Indent 2" w:semiHidden="1" w:unhideWhenUsed="1"/>
+    <w:lsdException w:name="Note Heading" w:semiHidden="1" w:unhideWhenUsed="1"/>
+    <w:lsdException w:name="Body Text 2" w:semiHidden="1" w:unhideWhenUsed="1"/>
+    <w:lsdException w:name="Body Text 3" w:semiHidden="1" w:unhideWhenUsed="1"/>
+    <w:lsdException w:name="Body Text Indent 2" w:semiHidden="1" w:unhideWhenUsed="1"/>
+    <w:lsdException w:name="Body Text Indent 3" w:semiHidden="1" w:unhideWhenUsed="1"/>
+    <w:lsdException w:name="Block Text" w:semiHidden="1" w:unhideWhenUsed="1"/>
+    <w:lsdException w:name="Hyperlink" w:semiHidden="1" w:unhideWhenUsed="1"/>
+    <w:lsdException w:name="FollowedHyperlink" w:semiHidden="1" w:unhideWhenUsed="1"/>
+    <w:lsdException w:name="Strong" w:uiPriority="22" w:qFormat="1"/>
+    <w:lsdException w:name="Emphasis" w:uiPriority="20" w:qFormat="1"/>
+    <w:lsdException w:name="Document Map" w:semiHidden="1" w:unhideWhenUsed="1"/>
+    <w:lsdException w:name="Plain Text" w:semiHidden="1" w:unhideWhenUsed="1"/>
+    <w:lsdException w:name="E-mail Signature" w:semiHidden="1" w:unhideWhenUsed="1"/>
+    <w:lsdException w:name="HTML Top of Form" w:semiHidden="1" w:unhideWhenUsed="1"/>
+    <w:lsdException w:name="HTML Bottom of Form" w:semiHidden="1" w:unhideWhenUsed="1"/>
+    <w:lsdException w:name="Normal (Web)" w:semiHidden="1" w:unhideWhenUsed="1"/>
+    <w:lsdException w:name="HTML Acronym" w:semiHidden="1" w:unhideWhenUsed="1"/>
+    <w:lsdException w:name="HTML Address" w:semiHidden="1" w:unhideWhenUsed="1"/>
+    <w:lsdException w:name="HTML Cite" w:semiHidden="1" w:unhideWhenUsed="1"/>
+    <w:lsdException w:name="HTML Code" w:semiHidden="1" w:unhideWhenUsed="1"/>
+    <w:lsdException w:name="HTML Definition" w:semiHidden="1" w:unhideWhenUsed="1"/>
+    <w:lsdException w:name="HTML Keyboard" w:semiHidden="1" w:unhideWhenUsed="1"/>
+    <w:lsdException w:name="HTML Preformatted" w:semiHidden="1" w:unhideWhenUsed="1"/>
+    <w:lsdException w:name="HTML Sample" w:semiHidden="1" w:unhideWhenUsed="1"/>
+    <w:lsdException w:name="HTML Typewriter" w:semiHidden="1" w:unhideWhenUsed="1"/>
+    <w:lsdException w:name="HTML Variable" w:semiHidden="1" w:unhideWhenUsed="1"/>
+    <w:lsdException w:name="Normal Table" w:semiHidden="1" w:unhideWhenUsed="1"/>
+    <w:lsdException w:name="annotation subject" w:semiHidden="1" w:unhideWhenUsed="1"/>
+    <w:lsdException w:name="No List" w:semiHidden="1" w:unhideWhenUsed="1"/>
+    <w:lsdException w:name="Outline List 1" w:semiHidden="1" w:unhideWhenUsed="1"/>
+    <w:lsdException w:name="Outline List 2" w:semiHidden="1" w:unhideWhenUsed="1"/>
+    <w:lsdException w:name="Outline List 3" w:semiHidden="1" w:unhideWhenUsed="1"/>
+    <w:lsdException w:name="Table Simple 1" w:semiHidden="1" w:unhideWhenUsed="1"/>
+    <w:lsdException w:name="Table Simple 2" w:semiHidden="1" w:unhideWhenUsed="1"/>
+    <w:lsdException w:name="Table Simple 3" w:semiHidden="1" w:unhideWhenUsed="1"/>
+    <w:lsdException w:name="Table Classic 1" w:semiHidden="1" w:unhideWhenUsed="1"/>
+    <w:lsdException w:name="Table Classic 2" w:semiHidden="1" w:unhideWhenUsed="1"/>
+    <w:lsdException w:name="Table Classic 3" w:semiHidden="1" w:unhideWhenUsed="1"/>
+    <w:lsdException w:name="Table Classic 4" w:semiHidden="1" w:unhideWhenUsed="1"/>
+    <w:lsdException w:name="Table Colorful 1" w:semiHidden="1" w:unhideWhenUsed="1"/>
+    <w:lsdException w:name="Table Colorful 2" w:semiHidden="1" w:unhideWhenUsed="1"/>
+    <w:lsdException w:name="Table Colorful 3" w:semiHidden="1" w:unhideWhenUsed="1"/>
+    <w:lsdException w:name="Table Columns 1" w:semiHidden="1" w:unhideWhenUsed="1"/>
+    <w:lsdException w:name="Table Columns 2" w:semiHidden="1" w:unhideWhenUsed="1"/>
+    <w:lsdException w:name="Table Columns 3" w:semiHidden="1" w:unhideWhenUsed="1"/>
+    <w:lsdException w:name="Table Columns 4" w:semiHidden="1" w:unhideWhenUsed="1"/>
+    <w:lsdException w:name="Table Columns 5" w:semiHidden="1" w:unhideWhenUsed="1"/>
+    <w:lsdException w:name="Table Grid 1" w:semiHidden="1" w:unhideWhenUsed="1"/>
+    <w:lsdException w:name="Table Grid 2" w:semiHidden="1" w:unhideWhenUsed="1"/>
+    <w:lsdException w:name="Table Grid 3" w:semiHidden="1" w:unhideWhenUsed="1"/>
+    <w:lsdException w:name="Table Grid 4" w:semiHidden="1" w:unhideWhenUsed="1"/>
+    <w:lsdException w:name="Table Grid 5" w:semiHidden="1" w:unhideWhenUsed="1"/>
+    <w:lsdException w:name="Table Grid 6" w:semiHidden="1" w:unhideWhenUsed="1"/>
+    <w:lsdException w:name="Table Grid 7" w:semiHidden="1" w:unhideWhenUsed="1"/>
+    <w:lsdException w:name="Table Grid 8" w:semiHidden="1" w:unhideWhenUsed="1"/>
+    <w:lsdException w:name="Table List 1" w:semiHidden="1" w:unhideWhenUsed="1"/>
+    <w:lsdException w:name="Table List 2" w:semiHidden="1" w:unhideWhenUsed="1"/>
+    <w:lsdException w:name="Table List 3" w:semiHidden="1" w:unhideWhenUsed="1"/>
+    <w:lsdException w:name="Table List 4" w:semiHidden="1" w:unhideWhenUsed="1"/>
+    <w:lsdException w:name="Table List 5" w:semiHidden="1" w:unhideWhenUsed="1"/>
+    <w:lsdException w:name="Table List 6" w:semiHidden="1" w:unhideWhenUsed="1"/>
+    <w:lsdException w:name="Table List 7" w:semiHidden="1" w:unhideWhenUsed="1"/>
+    <w:lsdException w:name="Table List 8" w:semiHidden="1" w:unhideWhenUsed="1"/>
+    <w:lsdException w:name="Table 3D effects 1" w:semiHidden="1" w:unhideWhenUsed="1"/>
+    <w:lsdException w:name="Table 3D effects 2" w:semiHidden="1" w:unhideWhenUsed="1"/>
+    <w:lsdException w:name="Table 3D effects 3" w:semiHidden="1" w:unhideWhenUsed="1"/>
+    <w:lsdException w:name="Table Contemporary" w:semiHidden="1" w:unhideWhenUsed="1"/>
+    <w:lsdException w:name="Table Elegant" w:semiHidden="1" w:unhideWhenUsed="1"/>
+    <w:lsdException w:name="Table Professional" w:semiHidden="1" w:unhideWhenUsed="1"/>
+    <w:lsdException w:name="Table Subtle 1" w:semiHidden="1" w:unhideWhenUsed="1"/>
+    <w:lsdException w:name="Table Subtle 2" w:semiHidden="1" w:unhideWhenUsed="1"/>
+    <w:lsdException w:name="Table Web 1" w:semiHidden="1" w:unhideWhenUsed="1"/>
+    <w:lsdException w:name="Table Web 2" w:semiHidden="1" w:unhideWhenUsed="1"/>
+    <w:lsdException w:name="Table Web 3" w:semiHidden="1" w:unhideWhenUsed="1"/>
+    <w:lsdException w:name="Balloon Text" w:semiHidden="1" w:unhideWhenUsed="1"/>
+    <w:lsdException w:name="Table Grid" w:uiPriority="59"/>
+    <w:lsdException w:name="Table Theme" w:semiHidden="1" w:unhideWhenUsed="1"/>
+    <w:lsdException w:name="Placeholder Text" w:semiHidden="1"/>
+    <w:lsdException w:name="No Spacing" w:uiPriority="1" w:qFormat="1"/>
+    <w:lsdException w:name="Light Shading" w:uiPriority="60"/>
+    <w:lsdException w:name="Light List" w:uiPriority="61"/>
+    <w:lsdException w:name="Light Grid" w:uiPriority="62"/>
+    <w:lsdException w:name="Medium Shading 1" w:uiPriority="63"/>
+    <w:lsdException w:name="Medium Shading 2" w:uiPriority="64"/>
+    <w:lsdException w:name="Medium List 1" w:uiPriority="65"/>
+    <w:lsdException w:name="Medium List 2" w:uiPriority="66"/>
+    <w:lsdException w:name="Medium Grid 1" w:uiPriority="67"/>
+    <w:lsdException w:name="Medium Grid 2" w:uiPriority="68"/>
+    <w:lsdException w:name="Medium Grid 3" w:uiPriority="69"/>
+    <w:lsdException w:name="Dark List" w:uiPriority="70"/>
+    <w:lsdException w:name="Colorful Shading" w:uiPriority="71"/>
+    <w:lsdException w:name="Colorful List" w:uiPriority="72"/>
+    <w:lsdException w:name="Colorful Grid" w:uiPriority="73"/>
+    <w:lsdException w:name="Light Shading Accent 1" w:uiPriority="60"/>
+    <w:lsdException w:name="Light List Accent 1" w:uiPriority="61"/>
+    <w:lsdException w:name="Light Grid Accent 1" w:uiPriority="62"/>
+    <w:lsdException w:name="Medium Shading 1 Accent 1" w:uiPriority="63"/>
+    <w:lsdException w:name="Medium Shading 2 Accent 1" w:uiPriority="64"/>
+    <w:lsdException w:name="Medium List 1 Accent 1" w:uiPriority="65"/>
+    <w:lsdException w:name="Revision" w:semiHidden="1"/>
+    <w:lsdException w:name="List Paragraph" w:uiPriority="34" w:qFormat="1"/>
+    <w:lsdException w:name="Quote" w:uiPriority="29" w:qFormat="1"/>
+    <w:lsdException w:name="Intense Quote" w:uiPriority="30" w:qFormat="1"/>
+    <w:lsdException w:name="Medium List 2 Accent 1" w:uiPriority="66"/>
+    <w:lsdException w:name="Medium Grid 1 Accent 1" w:uiPriority="67"/>
+    <w:lsdException w:name="Medium Grid 2 Accent 1" w:uiPriority="68"/>
+    <w:lsdException w:name="Medium Grid 3 Accent 1" w:uiPriority="69"/>
+    <w:lsdException w:name="Dark List Accent 1" w:uiPriority="70"/>
+    <w:lsdException w:name="Colorful Shading Accent 1" w:uiPriority="71"/>
+    <w:lsdException w:name="Colorful List Accent 1" w:uiPriority="72"/>
+    <w:lsdException w:name="Colorful Grid Accent 1" w:uiPriority="73"/>
+    <w:lsdException w:name="Light Shading Accent 2" w:uiPriority="60"/>
+    <w:lsdException w:name="Light List Accent 2" w:uiPriority="61"/>
+    <w:lsdException w:name="Light Grid Accent 2" w:uiPriority="62"/>
+    <w:lsdException w:name="Medium Shading 1 Accent 2" w:uiPriority="63"/>
+    <w:lsdException w:name="Medium Shading 2 Accent 2" w:uiPriority="64"/>
+    <w:lsdException w:name="Medium List 1 Accent 2" w:uiPriority="65"/>
+    <w:lsdException w:name="Medium List 2 Accent 2" w:uiPriority="66"/>
+    <w:lsdException w:name="Medium Grid 1 Accent 2" w:uiPriority="67"/>
+    <w:lsdException w:name="Medium Grid 2 Accent 2" w:uiPriority="68"/>
+    <w:lsdException w:name="Medium Grid 3 Accent 2" w:uiPriority="69"/>
+    <w:lsdException w:name="Dark List Accent 2" w:uiPriority="70"/>
+    <w:lsdException w:name="Colorful Shading Accent 2" w:uiPriority="71"/>
+    <w:lsdException w:name="Colorful List Accent 2" w:uiPriority="72"/>
+    <w:lsdException w:name="Colorful Grid Accent 2" w:uiPriority="73"/>
+    <w:lsdException w:name="Light Shading Accent 3" w:uiPriority="60"/>
+    <w:lsdException w:name="Light List Accent 3" w:uiPriority="61"/>
+    <w:lsdException w:name="Light Grid Accent 3" w:uiPriority="62"/>
+    <w:lsdException w:name="Medium Shading 1 Accent 3" w:uiPriority="63"/>
+    <w:lsdException w:name="Medium Shading 2 Accent 3" w:uiPriority="64"/>
+    <w:lsdException w:name="Medium List 1 Accent 3" w:uiPriority="65"/>
+    <w:lsdException w:name="Medium List 2 Accent 3" w:uiPriority="66"/>
+    <w:lsdException w:name="Medium Grid 1 Accent 3" w:uiPriority="67"/>
+    <w:lsdException w:name="Medium Grid 2 Accent 3" w:uiPriority="68"/>
+    <w:lsdException w:name="Medium Grid 3 Accent 3" w:uiPriority="69"/>
+    <w:lsdException w:name="Dark List Accent 3" w:uiPriority="70"/>
+    <w:lsdException w:name="Colorful Shading Accent 3" w:uiPriority="71"/>
+    <w:lsdException w:name="Colorful List Accent 3" w:uiPriority="72"/>
+    <w:lsdException w:name="Colorful Grid Accent 3" w:uiPriority="73"/>
+    <w:lsdException w:name="Light Shading Accent 4" w:uiPriority="60"/>
+    <w:lsdException w:name="Light List Accent 4" w:uiPriority="61"/>
+    <w:lsdException w:name="Light Grid Accent 4" w:uiPriority="62"/>
+    <w:lsdException w:name="Medium Shading 1 Accent 4" w:uiPriority="63"/>
+    <w:lsdException w:name="Medium Shading 2 Accent 4" w:uiPriority="64"/>
+    <w:lsdException w:name="Medium List 1 Accent 4" w:uiPriority="65"/>
+    <w:lsdException w:name="Medium List 2 Accent 4" w:uiPriority="66"/>
+    <w:lsdException w:name="Medium Grid 1 Accent 4" w:uiPriority="67"/>
+    <w:lsdException w:name="Medium Grid 2 Accent 4" w:uiPriority="68"/>
+    <w:lsdException w:name="Medium Grid 3 Accent 4" w:uiPriority="69"/>
+    <w:lsdException w:name="Dark List Accent 4" w:uiPriority="70"/>
+    <w:lsdException w:name="Colorful Shading Accent 4" w:uiPriority="71"/>
+    <w:lsdException w:name="Colorful List Accent 4" w:uiPriority="72"/>
+    <w:lsdException w:name="Colorful Grid Accent 4" w:uiPriority="73"/>
+    <w:lsdException w:name="Light Shading Accent 5" w:uiPriority="60"/>
+    <w:lsdException w:name="Light List Accent 5" w:uiPriority="61"/>
+    <w:lsdException w:name="Light Grid Accent 5" w:uiPriority="62"/>
+    <w:lsdException w:name="Medium Shading 1 Accent 5" w:uiPriority="63"/>
+    <w:lsdException w:name="Medium Shading 2 Accent 5" w:uiPriority="64"/>
+    <w:lsdException w:name="Medium List 1 Accent 5" w:uiPriority="65"/>
+    <w:lsdException w:name="Medium List 2 Accent 5" w:uiPriority="66"/>
+    <w:lsdException w:name="Medium Grid 1 Accent 5" w:uiPriority="67"/>
+    <w:lsdException w:name="Medium Grid 2 Accent 5" w:uiPriority="68"/>
+    <w:lsdException w:name="Medium Grid 3 Accent 5" w:uiPriority="69"/>
+    <w:lsdException w:name="Dark List Accent 5" w:uiPriority="70"/>
+    <w:lsdException w:name="Colorful Shading Accent 5" w:uiPriority="71"/>
+    <w:lsdException w:name="Colorful List Accent 5" w:uiPriority="72"/>
+    <w:lsdException w:name="Colorful Grid Accent 5" w:uiPriority="73"/>
+    <w:lsdException w:name="Light Shading Accent 6" w:uiPriority="60"/>
+    <w:lsdException w:name="Light List Accent 6" w:uiPriority="61"/>
+    <w:lsdException w:name="Light Grid Accent 6" w:uiPriority="62"/>
+    <w:lsdException w:name="Medium Shading 1 Accent 6" w:uiPriority="63"/>
+    <w:lsdException w:name="Medium Shading 2 Accent 6" w:uiPriority="64"/>
+    <w:lsdException w:name="Medium List 1 Accent 6" w:uiPriority="65"/>
+    <w:lsdException w:name="Medium List 2 Accent 6" w:uiPriority="66"/>
+    <w:lsdException w:name="Medium Grid 1 Accent 6" w:uiPriority="67"/>
+    <w:lsdException w:name="Medium Grid 2 Accent 6" w:uiPriority="68"/>
+    <w:lsdException w:name="Medium Grid 3 Accent 6" w:uiPriority="69"/>
+    <w:lsdException w:name="Dark List Accent 6" w:uiPriority="70"/>
+    <w:lsdException w:name="Colorful Shading Accent 6" w:uiPriority="71"/>
+    <w:lsdException w:name="Colorful List Accent 6" w:uiPriority="72"/>
+    <w:lsdException w:name="Colorful Grid Accent 6" w:uiPriority="73"/>
+    <w:lsdException w:name="Subtle Emphasis" w:uiPriority="19" w:qFormat="1"/>
+    <w:lsdException w:name="Intense Emphasis" w:uiPriority="21" w:qFormat="1"/>
+    <w:lsdException w:name="Subtle Reference" w:uiPriority="31" w:qFormat="1"/>
+    <w:lsdException w:name="Intense Reference" w:uiPriority="32" w:qFormat="1"/>
+    <w:lsdException w:name="Book Title" w:uiPriority="33" w:qFormat="1"/>
+    <w:lsdException w:name="Bibliography" w:semiHidden="1" w:uiPriority="37" w:unhideWhenUsed="1"/>
+    <w:lsdException w:name="TOC Heading" w:semiHidden="1" w:uiPriority="39" w:unhideWhenUsed="1" w:qFormat="1"/>
+    <w:lsdException w:name="Plain Table 1" w:uiPriority="41"/>
+    <w:lsdException w:name="Plain Table 2" w:uiPriority="42"/>
+    <w:lsdException w:name="Plain Table 3" w:uiPriority="43"/>
+    <w:lsdException w:name="Plain Table 4" w:uiPriority="44"/>
+    <w:lsdException w:name="Plain Table 5" w:uiPriority="45"/>
+    <w:lsdException w:name="Grid Table Light" w:uiPriority="40"/>
+    <w:lsdException w:name="Grid Table 1 Light" w:uiPriority="46"/>
+    <w:lsdException w:name="Grid Table 2" w:uiPriority="47"/>
+    <w:lsdException w:name="Grid Table 3" w:uiPriority="48"/>
+    <w:lsdException w:name="Grid Table 4" w:uiPriority="49"/>
+    <w:lsdException w:name="Grid Table 5 Dark" w:uiPriority="50"/>
+    <w:lsdException w:name="Grid Table 6 Colorful" w:uiPriority="51"/>
+    <w:lsdException w:name="Grid Table 7 Colorful" w:uiPriority="52"/>
+    <w:lsdException w:name="Grid Table 1 Light Accent 1" w:uiPriority="46"/>
+    <w:lsdException w:name="Grid Table 2 Accent 1" w:uiPriority="47"/>
+    <w:lsdException w:name="Grid Table 3 Accent 1" w:uiPriority="48"/>
+    <w:lsdException w:name="Grid Table 4 Accent 1" w:uiPriority="49"/>
+    <w:lsdException w:name="Grid Table 5 Dark Accent 1" w:uiPriority="50"/>
+    <w:lsdException w:name="Grid Table 6 Colorful Accent 1" w:uiPriority="51"/>
+    <w:lsdException w:name="Grid Table 7 Colorful Accent 1" w:uiPriority="52"/>
+    <w:lsdException w:name="Grid Table 1 Light Accent 2" w:uiPriority="46"/>
+    <w:lsdException w:name="Grid Table 2 Accent 2" w:uiPriority="47"/>
+    <w:lsdException w:name="Grid Table 3 Accent 2" w:uiPriority="48"/>
+    <w:lsdException w:name="Grid Table 4 Accent 2" w:uiPriority="49"/>
+    <w:lsdException w:name="Grid Table 5 Dark Accent 2" w:uiPriority="50"/>
+    <w:lsdException w:name="Grid Table 6 Colorful Accent 2" w:uiPriority="51"/>
+    <w:lsdException w:name="Grid Table 7 Colorful Accent 2" w:uiPriority="52"/>
+    <w:lsdException w:name="Grid Table 1 Light Accent 3" w:uiPriority="46"/>
+    <w:lsdException w:name="Grid Table 2 Accent 3" w:uiPriority="47"/>
+    <w:lsdException w:name="Grid Table 3 Accent 3" w:uiPriority="48"/>
+    <w:lsdException w:name="Grid Table 4 Accent 3" w:uiPriority="49"/>
+    <w:lsdException w:name="Grid Table 5 Dark Accent 3" w:uiPriority="50"/>
+    <w:lsdException w:name="Grid Table 6 Colorful Accent 3" w:uiPriority="51"/>
+    <w:lsdException w:name="Grid Table 7 Colorful Accent 3" w:uiPriority="52"/>
+    <w:lsdException w:name="Grid Table 1 Light Accent 4" w:uiPriority="46"/>
+    <w:lsdException w:name="Grid Table 2 Accent 4" w:uiPriority="47"/>
+    <w:lsdException w:name="Grid Table 3 Accent 4" w:uiPriority="48"/>
+    <w:lsdException w:name="Grid Table 4 Accent 4" w:uiPriority="49"/>
+    <w:lsdException w:name="Grid Table 5 Dark Accent 4" w:uiPriority="50"/>
+    <w:lsdException w:name="Grid Table 6 Colorful Accent 4" w:uiPriority="51"/>
+    <w:lsdException w:name="Grid Table 7 Colorful Accent 4" w:uiPriority="52"/>
+    <w:lsdException w:name="Grid Table 1 Light Accent 5" w:uiPriority="46"/>
+    <w:lsdException w:name="Grid Table 2 Accent 5" w:uiPriority="47"/>
+    <w:lsdException w:name="Grid Table 3 Accent 5" w:uiPriority="48"/>
+    <w:lsdException w:name="Grid Table 4 Accent 5" w:uiPriority="49"/>
+    <w:lsdException w:name="Grid Table 5 Dark Accent 5" w:uiPriority="50"/>
+    <w:lsdException w:name="Grid Table 6 Colorful Accent 5" w:uiPriority="51"/>
+    <w:lsdException w:name="Grid Table 7 Colorful Accent 5" w:uiPriority="52"/>
+    <w:lsdException w:name="Grid Table 1 Light Accent 6" w:uiPriority="46"/>
+    <w:lsdException w:name="Grid Table 2 Accent 6" w:uiPriority="47"/>
+    <w:lsdException w:name="Grid Table 3 Accent 6" w:uiPriority="48"/>
+    <w:lsdException w:name="Grid Table 4 Accent 6" w:uiPriority="49"/>
+    <w:lsdException w:name="Grid Table 5 Dark Accent 6" w:uiPriority="50"/>
+    <w:lsdException w:name="Grid Table 6 Colorful Accent 6" w:uiPriority="51"/>
+    <w:lsdException w:name="Grid Table 7 Colorful Accent 6" w:uiPriority="52"/>
+    <w:lsdException w:name="List Table 1 Light" w:uiPriority="46"/>
+    <w:lsdException w:name="List Table 2" w:uiPriority="47"/>
+    <w:lsdException w:name="List Table 3" w:uiPriority="48"/>
+    <w:lsdException w:name="List Table 4" w:uiPriority="49"/>
+    <w:lsdException w:name="List Table 5 Dark" w:uiPriority="50"/>
+    <w:lsdException w:name="List Table 6 Colorful" w:uiPriority="51"/>
+    <w:lsdException w:name="List Table 7 Colorful" w:uiPriority="52"/>
+    <w:lsdException w:name="List Table 1 Light Accent 1" w:uiPriority="46"/>
+    <w:lsdException w:name="List Table 2 Accent 1" w:uiPriority="47"/>
+    <w:lsdException w:name="List Table 3 Accent 1" w:uiPriority="48"/>
+    <w:lsdException w:name="List Table 4 Accent 1" w:uiPriority="49"/>
+    <w:lsdException w:name="List Table 5 Dark Accent 1" w:uiPriority="50"/>
+    <w:lsdException w:name="List Table 6 Colorful Accent 1" w:uiPriority="51"/>
+    <w:lsdException w:name="List Table 7 Colorful Accent 1" w:uiPriority="52"/>
+    <w:lsdException w:name="List Table 1 Light Accent 2" w:uiPriority="46"/>
+    <w:lsdException w:name="List Table 2 Accent 2" w:uiPriority="47"/>
+    <w:lsdException w:name="List Table 3 Accent 2" w:uiPriority="48"/>
+    <w:lsdException w:name="List Table 4 Accent 2" w:uiPriority="49"/>
+    <w:lsdException w:name="List Table 5 Dark Accent 2" w:uiPriority="50"/>
+    <w:lsdException w:name="List Table 6 Colorful Accent 2" w:uiPriority="51"/>
+    <w:lsdException w:name="List Table 7 Colorful Accent 2" w:uiPriority="52"/>
+    <w:lsdException w:name="List Table 1 Light Accent 3" w:uiPriority="46"/>
+    <w:lsdException w:name="List Table 2 Accent 3" w:uiPriority="47"/>
+    <w:lsdException w:name="List Table 3 Accent 3" w:uiPriority="48"/>
+    <w:lsdException w:name="List Table 4 Accent 3" w:uiPriority="49"/>
+    <w:lsdException w:name="List Table 5 Dark Accent 3" w:uiPriority="50"/>
+    <w:lsdException w:name="List Table 6 Colorful Accent 3" w:uiPriority="51"/>
+    <w:lsdException w:name="List Table 7 Colorful Accent 3" w:uiPriority="52"/>
+    <w:lsdException w:name="List Table 1 Light Accent 4" w:uiPriority="46"/>
+    <w:lsdException w:name="List Table 2 Accent 4" w:uiPriority="47"/>
+    <w:lsdException w:name="List Table 3 Accent 4" w:uiPriority="48"/>
+    <w:lsdException w:name="List Table 4 Accent 4" w:uiPriority="49"/>
+    <w:lsdException w:name="List Table 5 Dark Accent 4" w:uiPriority="50"/>
+    <w:lsdException w:name="List Table 6 Colorful Accent 4" w:uiPriority="51"/>
+    <w:lsdException w:name="List Table 7 Colorful Accent 4" w:uiPriority="52"/>
+    <w:lsdException w:name="List Table 1 Light Accent 5" w:uiPriority="46"/>
+    <w:lsdException w:name="List Table 2 Accent 5" w:uiPriority="47"/>
+    <w:lsdException w:name="List Table 3 Accent 5" w:uiPriority="48"/>
+    <w:lsdException w:name="List Table 4 Accent 5" w:uiPriority="49"/>
+    <w:lsdException w:name="List Table 5 Dark Accent 5" w:uiPriority="50"/>
+    <w:lsdException w:name="List Table 6 Colorful Accent 5" w:uiPriority="51"/>
+    <w:lsdException w:name="List Table 7 Colorful Accent 5" w:uiPriority="52"/>
+    <w:lsdException w:name="List Table 1 Light Accent 6" w:uiPriority="46"/>
+    <w:lsdException w:name="List Table 2 Accent 6" w:uiPriority="47"/>
+    <w:lsdException w:name="List Table 3 Accent 6" w:uiPriority="48"/>
+    <w:lsdException w:name="List Table 4 Accent 6" w:uiPriority="49"/>
+    <w:lsdException w:name="List Table 5 Dark Accent 6" w:uiPriority="50"/>
+    <w:lsdException w:name="List Table 6 Colorful Accent 6" w:uiPriority="51"/>
+    <w:lsdException w:name="List Table 7 Colorful Accent 6" w:uiPriority="52"/>
   </w:latentStyles>
   <w:style w:type="paragraph" w:default="1" w:styleId="Normal">
     <w:name w:val="Normal"/>
@@ -4561,7 +3675,7 @@
 </file>
 
 <file path=customXml/itemProps1.xml><?xml version="1.0" encoding="utf-8"?>
-<ds:datastoreItem xmlns:ds="http://schemas.openxmlformats.org/officeDocument/2006/customXml" ds:itemID="{B25AA028-9BC2-454E-A1EE-DE21652B9DB0}">
+<ds:datastoreItem xmlns:ds="http://schemas.openxmlformats.org/officeDocument/2006/customXml" ds:itemID="{000A2E58-EE95-4F0D-A3EE-DA367D4A33CD}">
   <ds:schemaRefs>
     <ds:schemaRef ds:uri="http://schemas.openxmlformats.org/officeDocument/2006/bibliography"/>
   </ds:schemaRefs>

</xml_diff>